<commit_message>
November 2025 Code and Data Update
Regular monthly updates of HBR/Mass estimates and time constants files.

Cleaned up some files which should have been removed in previous
releases.

Updated Maximum2DPc code to allow scaling of the combined covariance. In
addition, changed calls of PcElrod into PcCircle. Associated unit tests
and documentation were updated, as needed.
</commit_message>
<xml_diff>
--- a/DistributedMatlab/Maximum2DPc/Documentation/SDK_Documentation_Maximum2DPc.docx
+++ b/DistributedMatlab/Maximum2DPc/Documentation/SDK_Documentation_Maximum2DPc.docx
@@ -1,6 +1,6 @@
 
 <file path=word/document.xml><?xml version="1.0" encoding="utf-8"?>
-<w:document xmlns:wpc="http://schemas.microsoft.com/office/word/2010/wordprocessingCanvas" xmlns:cx="http://schemas.microsoft.com/office/drawing/2014/chartex" xmlns:cx1="http://schemas.microsoft.com/office/drawing/2015/9/8/chartex" xmlns:mc="http://schemas.openxmlformats.org/markup-compatibility/2006" xmlns:o="urn:schemas-microsoft-com:office:office" xmlns:r="http://schemas.openxmlformats.org/officeDocument/2006/relationships" xmlns:m="http://schemas.openxmlformats.org/officeDocument/2006/math" xmlns:v="urn:schemas-microsoft-com:vml" xmlns:wp14="http://schemas.microsoft.com/office/word/2010/wordprocessingDrawing" xmlns:wp="http://schemas.openxmlformats.org/drawingml/2006/wordprocessingDrawing" xmlns:w10="urn:schemas-microsoft-com:office:word" xmlns:w="http://schemas.openxmlformats.org/wordprocessingml/2006/main" xmlns:w14="http://schemas.microsoft.com/office/word/2010/wordml" xmlns:w15="http://schemas.microsoft.com/office/word/2012/wordml" xmlns:w16se="http://schemas.microsoft.com/office/word/2015/wordml/symex" xmlns:wpg="http://schemas.microsoft.com/office/word/2010/wordprocessingGroup" xmlns:wpi="http://schemas.microsoft.com/office/word/2010/wordprocessingInk" xmlns:wne="http://schemas.microsoft.com/office/word/2006/wordml" xmlns:wps="http://schemas.microsoft.com/office/word/2010/wordprocessingShape" mc:Ignorable="w14 w15 w16se wp14">
+<w:document xmlns:wpc="http://schemas.microsoft.com/office/word/2010/wordprocessingCanvas" xmlns:cx="http://schemas.microsoft.com/office/drawing/2014/chartex" xmlns:cx1="http://schemas.microsoft.com/office/drawing/2015/9/8/chartex" xmlns:cx2="http://schemas.microsoft.com/office/drawing/2015/10/21/chartex" xmlns:cx3="http://schemas.microsoft.com/office/drawing/2016/5/9/chartex" xmlns:cx4="http://schemas.microsoft.com/office/drawing/2016/5/10/chartex" xmlns:cx5="http://schemas.microsoft.com/office/drawing/2016/5/11/chartex" xmlns:cx6="http://schemas.microsoft.com/office/drawing/2016/5/12/chartex" xmlns:cx7="http://schemas.microsoft.com/office/drawing/2016/5/13/chartex" xmlns:cx8="http://schemas.microsoft.com/office/drawing/2016/5/14/chartex" xmlns:mc="http://schemas.openxmlformats.org/markup-compatibility/2006" xmlns:aink="http://schemas.microsoft.com/office/drawing/2016/ink" xmlns:am3d="http://schemas.microsoft.com/office/drawing/2017/model3d" xmlns:o="urn:schemas-microsoft-com:office:office" xmlns:oel="http://schemas.microsoft.com/office/2019/extlst" xmlns:r="http://schemas.openxmlformats.org/officeDocument/2006/relationships" xmlns:m="http://schemas.openxmlformats.org/officeDocument/2006/math" xmlns:v="urn:schemas-microsoft-com:vml" xmlns:wp14="http://schemas.microsoft.com/office/word/2010/wordprocessingDrawing" xmlns:wp="http://schemas.openxmlformats.org/drawingml/2006/wordprocessingDrawing" xmlns:w10="urn:schemas-microsoft-com:office:word" xmlns:w="http://schemas.openxmlformats.org/wordprocessingml/2006/main" xmlns:w14="http://schemas.microsoft.com/office/word/2010/wordml" xmlns:w15="http://schemas.microsoft.com/office/word/2012/wordml" xmlns:w16cex="http://schemas.microsoft.com/office/word/2018/wordml/cex" xmlns:w16cid="http://schemas.microsoft.com/office/word/2016/wordml/cid" xmlns:w16="http://schemas.microsoft.com/office/word/2018/wordml" xmlns:w16du="http://schemas.microsoft.com/office/word/2023/wordml/word16du" xmlns:w16sdtdh="http://schemas.microsoft.com/office/word/2020/wordml/sdtdatahash" xmlns:w16sdtfl="http://schemas.microsoft.com/office/word/2024/wordml/sdtformatlock" xmlns:w16se="http://schemas.microsoft.com/office/word/2015/wordml/symex" xmlns:wpg="http://schemas.microsoft.com/office/word/2010/wordprocessingGroup" xmlns:wpi="http://schemas.microsoft.com/office/word/2010/wordprocessingInk" xmlns:wne="http://schemas.microsoft.com/office/word/2006/wordml" xmlns:wps="http://schemas.microsoft.com/office/word/2010/wordprocessingShape" mc:Ignorable="w14 w15 w16se w16cid w16 w16cex w16sdtdh w16sdtfl w16du wp14">
   <w:body>
     <w:p>
       <w:r>
@@ -215,17 +215,33 @@
           <w:rFonts w:cstheme="minorHAnsi"/>
           <w:i/>
         </w:rPr>
-        <w:t xml:space="preserve">Matthew </w:t>
-      </w:r>
-      <w:proofErr w:type="spellStart"/>
-      <w:r>
+        <w:t>Matthew Hejduk</w:t>
+      </w:r>
+    </w:p>
+    <w:p>
+      <w:pPr>
+        <w:spacing w:after="0"/>
         <w:rPr>
           <w:rFonts w:cstheme="minorHAnsi"/>
           <w:i/>
         </w:rPr>
-        <w:t>Hejduk</w:t>
+      </w:pPr>
+      <w:proofErr w:type="spellStart"/>
+      <w:r>
+        <w:rPr>
+          <w:rFonts w:cstheme="minorHAnsi"/>
+          <w:i/>
+        </w:rPr>
+        <w:t>Astrorum</w:t>
       </w:r>
       <w:proofErr w:type="spellEnd"/>
+      <w:r>
+        <w:rPr>
+          <w:rFonts w:cstheme="minorHAnsi"/>
+          <w:i/>
+        </w:rPr>
+        <w:t>, Inc</w:t>
+      </w:r>
     </w:p>
     <w:p>
       <w:pPr>
@@ -235,31 +251,37 @@
           <w:i/>
         </w:rPr>
       </w:pPr>
-      <w:proofErr w:type="spellStart"/>
       <w:r>
         <w:rPr>
           <w:rFonts w:cstheme="minorHAnsi"/>
           <w:i/>
         </w:rPr>
-        <w:t>Astrorum</w:t>
-      </w:r>
-      <w:proofErr w:type="spellEnd"/>
-      <w:r>
+        <w:t>Waco, Tx</w:t>
+      </w:r>
+    </w:p>
+    <w:p>
+      <w:pPr>
         <w:rPr>
           <w:rFonts w:cstheme="minorHAnsi"/>
           <w:i/>
         </w:rPr>
-        <w:t xml:space="preserve">, </w:t>
-      </w:r>
-      <w:proofErr w:type="spellStart"/>
-      <w:r>
+      </w:pPr>
+    </w:p>
+    <w:p>
+      <w:pPr>
+        <w:spacing w:after="0"/>
         <w:rPr>
           <w:rFonts w:cstheme="minorHAnsi"/>
           <w:i/>
         </w:rPr>
-        <w:t>Inc</w:t>
-      </w:r>
-      <w:proofErr w:type="spellEnd"/>
+      </w:pPr>
+      <w:r>
+        <w:rPr>
+          <w:rFonts w:cstheme="minorHAnsi"/>
+          <w:i/>
+        </w:rPr>
+        <w:t>Travis Lechtenberg</w:t>
+      </w:r>
     </w:p>
     <w:p>
       <w:pPr>
@@ -274,109 +296,49 @@
           <w:rFonts w:cstheme="minorHAnsi"/>
           <w:i/>
         </w:rPr>
-        <w:t xml:space="preserve">Waco, </w:t>
-      </w:r>
-      <w:proofErr w:type="spellStart"/>
-      <w:proofErr w:type="gramStart"/>
-      <w:r>
+        <w:t>Doyle Hall</w:t>
+      </w:r>
+    </w:p>
+    <w:p>
+      <w:pPr>
+        <w:spacing w:after="0"/>
         <w:rPr>
           <w:rFonts w:cstheme="minorHAnsi"/>
           <w:i/>
         </w:rPr>
-        <w:t>Tx</w:t>
-      </w:r>
-      <w:proofErr w:type="spellEnd"/>
-      <w:proofErr w:type="gramEnd"/>
+      </w:pPr>
+      <w:r>
+        <w:rPr>
+          <w:rFonts w:cstheme="minorHAnsi"/>
+          <w:i/>
+        </w:rPr>
+        <w:t>Luis Baars</w:t>
+      </w:r>
     </w:p>
     <w:p>
       <w:pPr>
+        <w:spacing w:after="0"/>
         <w:rPr>
           <w:rFonts w:cstheme="minorHAnsi"/>
           <w:i/>
         </w:rPr>
       </w:pPr>
-    </w:p>
-    <w:p>
-      <w:pPr>
-        <w:spacing w:after="0"/>
+      <w:proofErr w:type="spellStart"/>
+      <w:r>
         <w:rPr>
           <w:rFonts w:cstheme="minorHAnsi"/>
           <w:i/>
         </w:rPr>
-      </w:pPr>
+        <w:t>Omitron</w:t>
+      </w:r>
+      <w:proofErr w:type="spellEnd"/>
       <w:r>
         <w:rPr>
           <w:rFonts w:cstheme="minorHAnsi"/>
           <w:i/>
         </w:rPr>
-        <w:t>Travis Lechtenberg</w:t>
-      </w:r>
-    </w:p>
-    <w:p>
-      <w:pPr>
-        <w:spacing w:after="0"/>
-        <w:rPr>
-          <w:rFonts w:cstheme="minorHAnsi"/>
-          <w:i/>
-        </w:rPr>
-      </w:pPr>
-      <w:r>
-        <w:rPr>
-          <w:rFonts w:cstheme="minorHAnsi"/>
-          <w:i/>
-        </w:rPr>
-        <w:t>Doyle Hall</w:t>
-      </w:r>
-    </w:p>
-    <w:p>
-      <w:pPr>
-        <w:spacing w:after="0"/>
-        <w:rPr>
-          <w:rFonts w:cstheme="minorHAnsi"/>
-          <w:i/>
-        </w:rPr>
-      </w:pPr>
-      <w:r>
-        <w:rPr>
-          <w:rFonts w:cstheme="minorHAnsi"/>
-          <w:i/>
-        </w:rPr>
-        <w:t>Luis Baars</w:t>
-      </w:r>
-    </w:p>
-    <w:p>
-      <w:pPr>
-        <w:spacing w:after="0"/>
-        <w:rPr>
-          <w:rFonts w:cstheme="minorHAnsi"/>
-          <w:i/>
-        </w:rPr>
-      </w:pPr>
-      <w:proofErr w:type="spellStart"/>
-      <w:r>
-        <w:rPr>
-          <w:rFonts w:cstheme="minorHAnsi"/>
-          <w:i/>
-        </w:rPr>
-        <w:t>Omitron</w:t>
-      </w:r>
-      <w:proofErr w:type="spellEnd"/>
-      <w:r>
-        <w:rPr>
-          <w:rFonts w:cstheme="minorHAnsi"/>
-          <w:i/>
-        </w:rPr>
-        <w:t xml:space="preserve">, </w:t>
-      </w:r>
-      <w:proofErr w:type="spellStart"/>
-      <w:r>
-        <w:rPr>
-          <w:rFonts w:cstheme="minorHAnsi"/>
-          <w:i/>
-        </w:rPr>
-        <w:t>Inc</w:t>
-      </w:r>
-      <w:proofErr w:type="spellEnd"/>
+        <w:t>, Inc</w:t>
+      </w:r>
     </w:p>
     <w:p>
       <w:pPr>
@@ -473,7 +435,7 @@
           <w:b/>
         </w:rPr>
         <w:pict w14:anchorId="5BD5EF4F">
-          <v:rect id="_x0000_i1025" style="width:0;height:1.5pt" o:hralign="center" o:hrstd="t" o:hr="t" fillcolor="#a0a0a0" stroked="f"/>
+          <v:rect id="_x0000_i1035" style="width:0;height:1.5pt" o:hralign="center" o:hrstd="t" o:hr="t" fillcolor="#a0a0a0" stroked="f"/>
         </w:pict>
       </w:r>
     </w:p>
@@ -493,7 +455,7 @@
         <w:rPr>
           <w:b/>
         </w:rPr>
-        <w:t>December 2019</w:t>
+        <w:t>August 2025</w:t>
       </w:r>
       <w:r>
         <w:rPr>
@@ -1506,8 +1468,6 @@
           </w:rPr>
           <w:t>Figure 1: Conjunction-Plane rendering of 2-D Pc Calculation</w:t>
         </w:r>
-        <w:bookmarkStart w:id="5" w:name="_GoBack"/>
-        <w:bookmarkEnd w:id="5"/>
         <w:r>
           <w:rPr>
             <w:noProof/>
@@ -2377,15 +2337,65 @@
       <w:pPr>
         <w:pStyle w:val="Heading1"/>
       </w:pPr>
-      <w:bookmarkStart w:id="6" w:name="_Toc26336539"/>
-      <w:bookmarkStart w:id="7" w:name="_Toc26338278"/>
+      <w:bookmarkStart w:id="5" w:name="_Toc26336539"/>
+      <w:bookmarkStart w:id="6" w:name="_Toc26338278"/>
       <w:bookmarkEnd w:id="3"/>
       <w:bookmarkEnd w:id="2"/>
       <w:r>
         <w:lastRenderedPageBreak/>
         <w:t>Maximum 2D Probability of Collision Calculation</w:t>
       </w:r>
+      <w:bookmarkEnd w:id="5"/>
       <w:bookmarkEnd w:id="6"/>
+    </w:p>
+    <w:p>
+      <w:pPr>
+        <w:jc w:val="both"/>
+      </w:pPr>
+      <w:r>
+        <w:t xml:space="preserve">In the conjunction assessment community, there is sustained interest in determining not only the current probability of collision, but also the maximum probability of collision.  This is due to the probability of collision having a possibility of producing a false sense of security for occasions when the conjunction is not truly well characterized.  In </w:t>
+      </w:r>
+      <w:proofErr w:type="gramStart"/>
+      <w:r>
+        <w:t>this section two methods</w:t>
+      </w:r>
+      <w:proofErr w:type="gramEnd"/>
+      <w:r>
+        <w:t xml:space="preserve"> are examined for determining the maximum probability of collision: </w:t>
+      </w:r>
+    </w:p>
+    <w:p>
+      <w:pPr>
+        <w:jc w:val="both"/>
+      </w:pPr>
+      <w:r>
+        <w:t>First, when the orbital position uncertainties are high, the reported probability of collision may be low due to the sheer dilution of the combined covariance matrices. In this case the Pc is referred to as diluted and may understate the collision risk.</w:t>
+      </w:r>
+    </w:p>
+    <w:p>
+      <w:pPr>
+        <w:jc w:val="both"/>
+      </w:pPr>
+      <w:r>
+        <w:t xml:space="preserve">Second, if covariance data is unavailable for a specific object, no assumptions may be made about the object’s covariance, so there is an alternative measure of maximum probability of collision based on having no knowledge of one of the object’s covariance </w:t>
+      </w:r>
+      <w:proofErr w:type="gramStart"/>
+      <w:r>
+        <w:t>matrix</w:t>
+      </w:r>
+      <w:proofErr w:type="gramEnd"/>
+      <w:r>
+        <w:t>.</w:t>
+      </w:r>
+    </w:p>
+    <w:p>
+      <w:pPr>
+        <w:pStyle w:val="Heading2"/>
+      </w:pPr>
+      <w:bookmarkStart w:id="7" w:name="_Toc26338279"/>
+      <w:r>
+        <w:t>Dilution Region Assessment of Maximum Probability of Collision – Mathematical Formulas</w:t>
+      </w:r>
       <w:bookmarkEnd w:id="7"/>
     </w:p>
     <w:p>
@@ -2393,116 +2403,48 @@
         <w:jc w:val="both"/>
       </w:pPr>
       <w:r>
-        <w:t xml:space="preserve">In the conjunction assessment community, there is sustained interest in determining not only the current probability of collision, but also the maximum probability of collision.  This is due to the probability of collision having a possibility of producing a false sense of security for occasions when the conjunction </w:t>
+        <w:t>Hejduk</w:t>
+      </w:r>
+      <w:r>
+        <w:rPr>
+          <w:rStyle w:val="EndnoteReference"/>
+        </w:rPr>
+        <w:endnoteReference w:id="1"/>
+      </w:r>
+      <w:r>
+        <w:t xml:space="preserve"> outlines the method used to determine the dilution status and relevant maximum Pc when a conjunction is in the dilution region and builds on earlier bodies of work.  The dilution effect can be inferred from </w:t>
+      </w:r>
+      <w:r>
+        <w:fldChar w:fldCharType="begin"/>
+      </w:r>
+      <w:r>
+        <w:instrText xml:space="preserve"> REF _Ref23889823 \h </w:instrText>
+      </w:r>
+      <w:r>
+        <w:fldChar w:fldCharType="separate"/>
+      </w:r>
+      <w:r>
+        <w:t xml:space="preserve">Figure </w:t>
+      </w:r>
+      <w:r>
+        <w:rPr>
+          <w:noProof/>
+        </w:rPr>
+        <w:t>1</w:t>
+      </w:r>
+      <w:r>
+        <w:fldChar w:fldCharType="end"/>
+      </w:r>
+      <w:r>
+        <w:t xml:space="preserve"> where for a given HBR, there will be a particular joint covariance size that will maximize the amount of covariance probability density that falls within that HBR and thus will similarly maximize the calculated Pc.  Because such </w:t>
       </w:r>
       <w:proofErr w:type="gramStart"/>
       <w:r>
-        <w:t>is not truly well characterized</w:t>
+        <w:t>a Pc</w:t>
       </w:r>
       <w:proofErr w:type="gramEnd"/>
       <w:r>
-        <w:t xml:space="preserve">.  In this </w:t>
-      </w:r>
-      <w:proofErr w:type="gramStart"/>
-      <w:r>
-        <w:t>section</w:t>
-      </w:r>
-      <w:proofErr w:type="gramEnd"/>
-      <w:r>
-        <w:t xml:space="preserve"> two methods are examined for determining the maximum probability of collision: </w:t>
-      </w:r>
-    </w:p>
-    <w:p>
-      <w:pPr>
-        <w:jc w:val="both"/>
-      </w:pPr>
-      <w:r>
-        <w:t xml:space="preserve">First, when the orbital position uncertainties are high, the reported probability of collision may be low due to the sheer dilution of the combined covariance matrices. In this </w:t>
-      </w:r>
-      <w:proofErr w:type="gramStart"/>
-      <w:r>
-        <w:t>case</w:t>
-      </w:r>
-      <w:proofErr w:type="gramEnd"/>
-      <w:r>
-        <w:t xml:space="preserve"> the Pc is referred to as diluted and may understate the collision risk.</w:t>
-      </w:r>
-    </w:p>
-    <w:p>
-      <w:pPr>
-        <w:jc w:val="both"/>
-      </w:pPr>
-      <w:r>
-        <w:t xml:space="preserve">Second, if covariance data is unavailable for a specific object, no assumptions </w:t>
-      </w:r>
-      <w:proofErr w:type="gramStart"/>
-      <w:r>
-        <w:t>may be made</w:t>
-      </w:r>
-      <w:proofErr w:type="gramEnd"/>
-      <w:r>
-        <w:t xml:space="preserve"> about the object’s covariance, so there is an alternative measure of maximum probability of collision based on having no knowledge of one of the object’s covariance matrix.</w:t>
-      </w:r>
-    </w:p>
-    <w:p>
-      <w:pPr>
-        <w:pStyle w:val="Heading2"/>
-      </w:pPr>
-      <w:bookmarkStart w:id="8" w:name="_Toc26338279"/>
-      <w:r>
-        <w:t>Dilution Region Assessment of Maximum Probability of Collision – Mathematical Formulas</w:t>
-      </w:r>
-      <w:bookmarkEnd w:id="8"/>
-    </w:p>
-    <w:p>
-      <w:pPr>
-        <w:jc w:val="both"/>
-      </w:pPr>
-      <w:proofErr w:type="spellStart"/>
-      <w:r>
-        <w:t>Hejduk</w:t>
-      </w:r>
-      <w:proofErr w:type="spellEnd"/>
-      <w:r>
-        <w:rPr>
-          <w:rStyle w:val="EndnoteReference"/>
-        </w:rPr>
-        <w:endnoteReference w:id="1"/>
-      </w:r>
-      <w:r>
-        <w:t xml:space="preserve"> outlines the method used to determine the dilution status and relevant maximum Pc when a conjunction is in the dilution region and builds on earlier bodies of work.  The dilution effect </w:t>
-      </w:r>
-      <w:proofErr w:type="gramStart"/>
-      <w:r>
-        <w:t>can be inferred</w:t>
-      </w:r>
-      <w:proofErr w:type="gramEnd"/>
-      <w:r>
-        <w:t xml:space="preserve"> from </w:t>
-      </w:r>
-      <w:r>
-        <w:fldChar w:fldCharType="begin"/>
-      </w:r>
-      <w:r>
-        <w:instrText xml:space="preserve"> REF _Ref23889823 \h </w:instrText>
-      </w:r>
-      <w:r>
-        <w:fldChar w:fldCharType="separate"/>
-      </w:r>
-      <w:r>
-        <w:t xml:space="preserve">Figure </w:t>
-      </w:r>
-      <w:r>
-        <w:rPr>
-          <w:noProof/>
-        </w:rPr>
-        <w:t>1</w:t>
-      </w:r>
-      <w:r>
-        <w:fldChar w:fldCharType="end"/>
-      </w:r>
-      <w:r>
-        <w:t xml:space="preserve"> where for a given HBR, there will be a particular joint covariance size that will maximize the amount of covariance probability density that falls within that HBR and thus will similarly maximize the calculated Pc.  Because such a Pc maximum exists, growing or shrinking the covariance from this value will produce smaller Pc values.</w:t>
+        <w:t xml:space="preserve"> maximum exists, growing or shrinking the covariance from this value will produce smaller Pc values.</w:t>
       </w:r>
     </w:p>
     <w:p>
@@ -2569,9 +2511,9 @@
       <w:pPr>
         <w:pStyle w:val="Caption"/>
       </w:pPr>
-      <w:bookmarkStart w:id="9" w:name="_Ref23889823"/>
-      <w:bookmarkStart w:id="10" w:name="_Toc26336544"/>
-      <w:bookmarkStart w:id="11" w:name="_Toc26338285"/>
+      <w:bookmarkStart w:id="8" w:name="_Ref23889823"/>
+      <w:bookmarkStart w:id="9" w:name="_Toc26336544"/>
+      <w:bookmarkStart w:id="10" w:name="_Toc26338285"/>
       <w:r>
         <w:t xml:space="preserve">Figure </w:t>
       </w:r>
@@ -2596,59 +2538,51 @@
         </w:rPr>
         <w:fldChar w:fldCharType="end"/>
       </w:r>
+      <w:bookmarkEnd w:id="8"/>
+      <w:r>
+        <w:t>: Conjunction-Plane rendering of 2-D Pc Calculation</w:t>
+      </w:r>
       <w:bookmarkEnd w:id="9"/>
-      <w:r>
-        <w:t>: Conjunction-Plane rendering of 2-D Pc Calculation</w:t>
-      </w:r>
       <w:bookmarkEnd w:id="10"/>
-      <w:bookmarkEnd w:id="11"/>
     </w:p>
     <w:p>
       <w:pPr>
         <w:jc w:val="both"/>
       </w:pPr>
       <w:r>
-        <w:t xml:space="preserve">This </w:t>
+        <w:t xml:space="preserve">This can also be observed in </w:t>
+      </w:r>
+      <w:r>
+        <w:fldChar w:fldCharType="begin"/>
+      </w:r>
+      <w:r>
+        <w:instrText xml:space="preserve"> REF _Ref23905595 \h </w:instrText>
+      </w:r>
+      <w:r>
+        <w:fldChar w:fldCharType="separate"/>
+      </w:r>
+      <w:r>
+        <w:t xml:space="preserve">Figure </w:t>
+      </w:r>
+      <w:r>
+        <w:rPr>
+          <w:noProof/>
+        </w:rPr>
+        <w:t>2</w:t>
+      </w:r>
+      <w:r>
+        <w:fldChar w:fldCharType="end"/>
+      </w:r>
+      <w:r>
+        <w:t xml:space="preserve">, which demonstrates that as a covariance matrix expands, the Pc either grows in the robust region, or decreases in the dilution region.  To assess for a given CDM whether a conjunction is in the dilution region or not, either the primary covariance, the secondary covariance, or the combined covariance matrix is scaled and assessed vs the initial Pc estimate.  By scaling the covariance matrices individually, each object can be assessed for </w:t>
       </w:r>
       <w:proofErr w:type="gramStart"/>
       <w:r>
-        <w:t>can also be observed</w:t>
+        <w:t>whether or not</w:t>
       </w:r>
       <w:proofErr w:type="gramEnd"/>
       <w:r>
-        <w:t xml:space="preserve"> in </w:t>
-      </w:r>
-      <w:r>
-        <w:fldChar w:fldCharType="begin"/>
-      </w:r>
-      <w:r>
-        <w:instrText xml:space="preserve"> REF _Ref23905595 \h </w:instrText>
-      </w:r>
-      <w:r>
-        <w:fldChar w:fldCharType="separate"/>
-      </w:r>
-      <w:r>
-        <w:t xml:space="preserve">Figure </w:t>
-      </w:r>
-      <w:r>
-        <w:rPr>
-          <w:noProof/>
-        </w:rPr>
-        <w:t>2</w:t>
-      </w:r>
-      <w:r>
-        <w:fldChar w:fldCharType="end"/>
-      </w:r>
-      <w:r>
-        <w:t xml:space="preserve">, which demonstrates that as a covariance matrix expands, the Pc either grows in the robust region, or decreases in the dilution region.  To assess for a given CDM whether a conjunction is in the dilution region or not, either the primary covariance, the secondary covariance, or the combined covariance matrix is scaled and assessed vs the initial Pc estimate.  By scaling the covariance matrices individually, each object </w:t>
-      </w:r>
-      <w:proofErr w:type="gramStart"/>
-      <w:r>
-        <w:t>can be assessed</w:t>
-      </w:r>
-      <w:proofErr w:type="gramEnd"/>
-      <w:r>
-        <w:t xml:space="preserve"> for whether or not it is in the dilution region by examining the first derivative of Pc with respect to a linear scaling factor of one of the input covariance matrices.</w:t>
+        <w:t xml:space="preserve"> it is in the dilution region by examining the first derivative of Pc with respect to a linear scaling factor of one of the input covariance matrices.</w:t>
       </w:r>
     </w:p>
     <w:p>
@@ -2716,7 +2650,7 @@
             <w:rPr>
               <w:rFonts w:ascii="Cambria Math" w:hAnsi="Cambria Math"/>
             </w:rPr>
-            <m:t xml:space="preserve">&gt;1 </m:t>
+            <m:t xml:space="preserve">&gt;0 </m:t>
           </m:r>
           <m:box>
             <m:boxPr>
@@ -2824,7 +2758,7 @@
             <w:rPr>
               <w:rFonts w:ascii="Cambria Math" w:hAnsi="Cambria Math"/>
             </w:rPr>
-            <m:t>&lt;1</m:t>
+            <m:t>&lt;0</m:t>
           </m:r>
           <m:box>
             <m:boxPr>
@@ -2938,7 +2872,7 @@
             <w:rPr>
               <w:rFonts w:ascii="Cambria Math" w:hAnsi="Cambria Math"/>
             </w:rPr>
-            <m:t>&gt;1</m:t>
+            <m:t>&gt;0</m:t>
           </m:r>
           <m:box>
             <m:boxPr>
@@ -3046,7 +2980,7 @@
             <w:rPr>
               <w:rFonts w:ascii="Cambria Math" w:hAnsi="Cambria Math"/>
             </w:rPr>
-            <m:t>&lt;1</m:t>
+            <m:t>&lt;0</m:t>
           </m:r>
           <m:box>
             <m:boxPr>
@@ -3087,272 +3021,293 @@
             </w:rPr>
             <m:t xml:space="preserve"> Secondary Object in Dilution Region</m:t>
           </m:r>
-        </m:oMath>
-      </m:oMathPara>
-    </w:p>
-    <w:p>
-      <w:pPr>
-        <w:jc w:val="both"/>
-        <w:rPr>
-          <w:rFonts w:eastAsiaTheme="minorEastAsia"/>
-        </w:rPr>
-      </w:pPr>
-      <w:r>
-        <w:rPr>
-          <w:rFonts w:eastAsiaTheme="minorEastAsia"/>
-        </w:rPr>
-        <w:t xml:space="preserve">When these first derivatives are equal to </w:t>
-      </w:r>
-      <w:proofErr w:type="gramStart"/>
-      <w:r>
-        <w:rPr>
-          <w:rFonts w:eastAsiaTheme="minorEastAsia"/>
-        </w:rPr>
-        <w:t>0</w:t>
-      </w:r>
-      <w:proofErr w:type="gramEnd"/>
-      <w:r>
-        <w:rPr>
-          <w:rFonts w:eastAsiaTheme="minorEastAsia"/>
-        </w:rPr>
-        <w:t xml:space="preserve">, the maximum Pc with regards to the input object dilution has been reached.  This is determined via an iterative process until convergence </w:t>
-      </w:r>
-      <w:proofErr w:type="gramStart"/>
-      <w:r>
-        <w:rPr>
-          <w:rFonts w:eastAsiaTheme="minorEastAsia"/>
-        </w:rPr>
-        <w:t>is attained</w:t>
-      </w:r>
-      <w:proofErr w:type="gramEnd"/>
-      <w:r>
-        <w:rPr>
-          <w:rFonts w:eastAsiaTheme="minorEastAsia"/>
-        </w:rPr>
-        <w:t xml:space="preserve"> by examining a span of scaled covariance matrices and refining this span until the maximum Pc is determined.  As covariance matrices do not generally grow with data updates, if an object is in the robust region, the maximum Pc </w:t>
-      </w:r>
-      <w:proofErr w:type="gramStart"/>
-      <w:r>
-        <w:rPr>
-          <w:rFonts w:eastAsiaTheme="minorEastAsia"/>
-        </w:rPr>
-        <w:t>is reported</w:t>
-      </w:r>
-      <w:proofErr w:type="gramEnd"/>
-      <w:r>
-        <w:rPr>
-          <w:rFonts w:eastAsiaTheme="minorEastAsia"/>
-        </w:rPr>
-        <w:t xml:space="preserve"> as the Pc for the input CDM.  </w:t>
-      </w:r>
-    </w:p>
-    <w:p>
-      <w:pPr>
-        <w:jc w:val="both"/>
-      </w:pPr>
-      <m:oMathPara>
-        <m:oMath>
           <m:r>
+            <m:rPr>
+              <m:sty m:val="p"/>
+            </m:rPr>
             <w:rPr>
               <w:rFonts w:ascii="Cambria Math" w:hAnsi="Cambria Math"/>
             </w:rPr>
-            <m:t>P</m:t>
+            <w:br/>
           </m:r>
-          <m:sSub>
-            <m:sSubPr>
+        </m:oMath>
+        <m:oMath>
+          <m:f>
+            <m:fPr>
               <m:ctrlPr>
                 <w:rPr>
                   <w:rFonts w:ascii="Cambria Math" w:hAnsi="Cambria Math"/>
                   <w:i/>
                 </w:rPr>
               </m:ctrlPr>
-            </m:sSubPr>
-            <m:e>
+            </m:fPr>
+            <m:num>
               <m:r>
                 <w:rPr>
                   <w:rFonts w:ascii="Cambria Math" w:hAnsi="Cambria Math"/>
                 </w:rPr>
-                <m:t>c</m:t>
+                <m:t>∂Pc</m:t>
               </m:r>
-            </m:e>
-            <m:sub>
+            </m:num>
+            <m:den>
               <m:r>
                 <w:rPr>
                   <w:rFonts w:ascii="Cambria Math" w:hAnsi="Cambria Math"/>
                 </w:rPr>
-                <m:t>max</m:t>
+                <m:t>∂</m:t>
               </m:r>
-            </m:sub>
-          </m:sSub>
+              <m:sSub>
+                <m:sSubPr>
+                  <m:ctrlPr>
+                    <w:rPr>
+                      <w:rFonts w:ascii="Cambria Math" w:hAnsi="Cambria Math"/>
+                      <w:i/>
+                    </w:rPr>
+                  </m:ctrlPr>
+                </m:sSubPr>
+                <m:e>
+                  <m:r>
+                    <w:rPr>
+                      <w:rFonts w:ascii="Cambria Math" w:hAnsi="Cambria Math"/>
+                    </w:rPr>
+                    <m:t>C</m:t>
+                  </m:r>
+                </m:e>
+                <m:sub>
+                  <m:r>
+                    <w:rPr>
+                      <w:rFonts w:ascii="Cambria Math" w:hAnsi="Cambria Math"/>
+                    </w:rPr>
+                    <m:t>comb</m:t>
+                  </m:r>
+                </m:sub>
+              </m:sSub>
+            </m:den>
+          </m:f>
           <m:r>
             <w:rPr>
               <w:rFonts w:ascii="Cambria Math" w:hAnsi="Cambria Math"/>
             </w:rPr>
-            <m:t>=max</m:t>
+            <m:t>&gt;0</m:t>
           </m:r>
-          <m:d>
-            <m:dPr>
+          <m:box>
+            <m:boxPr>
+              <m:opEmu m:val="1"/>
+              <m:ctrlPr>
+                <w:rPr>
+                  <w:rFonts w:ascii="Cambria Math" w:eastAsiaTheme="minorEastAsia" w:hAnsi="Cambria Math"/>
+                  <w:i/>
+                </w:rPr>
+              </m:ctrlPr>
+            </m:boxPr>
+            <m:e>
+              <m:groupChr>
+                <m:groupChrPr>
+                  <m:chr m:val="→"/>
+                  <m:vertJc m:val="bot"/>
+                  <m:ctrlPr>
+                    <w:rPr>
+                      <w:rFonts w:ascii="Cambria Math" w:eastAsiaTheme="minorEastAsia" w:hAnsi="Cambria Math"/>
+                      <w:i/>
+                    </w:rPr>
+                  </m:ctrlPr>
+                </m:groupChrPr>
+                <m:e>
+                  <m:r>
+                    <w:rPr>
+                      <w:rFonts w:ascii="Cambria Math" w:hAnsi="Cambria Math"/>
+                    </w:rPr>
+                    <m:t>yields</m:t>
+                  </m:r>
+                </m:e>
+              </m:groupChr>
+            </m:e>
+          </m:box>
+          <m:r>
+            <w:rPr>
+              <w:rFonts w:ascii="Cambria Math" w:hAnsi="Cambria Math"/>
+            </w:rPr>
+            <m:t>Combined Covariance in Robust Region</m:t>
+          </m:r>
+          <m:r>
+            <m:rPr>
+              <m:sty m:val="p"/>
+            </m:rPr>
+            <w:rPr>
+              <w:rFonts w:ascii="Cambria Math" w:hAnsi="Cambria Math"/>
+            </w:rPr>
+            <w:br/>
+          </m:r>
+        </m:oMath>
+        <m:oMath>
+          <m:f>
+            <m:fPr>
               <m:ctrlPr>
                 <w:rPr>
                   <w:rFonts w:ascii="Cambria Math" w:hAnsi="Cambria Math"/>
                   <w:i/>
                 </w:rPr>
               </m:ctrlPr>
-            </m:dPr>
-            <m:e>
-              <m:m>
-                <m:mPr>
-                  <m:mcs>
-                    <m:mc>
-                      <m:mcPr>
-                        <m:count m:val="1"/>
-                        <m:mcJc m:val="center"/>
-                      </m:mcPr>
-                    </m:mc>
-                  </m:mcs>
+            </m:fPr>
+            <m:num>
+              <m:r>
+                <w:rPr>
+                  <w:rFonts w:ascii="Cambria Math" w:hAnsi="Cambria Math"/>
+                </w:rPr>
+                <m:t>∂Pc</m:t>
+              </m:r>
+            </m:num>
+            <m:den>
+              <m:r>
+                <w:rPr>
+                  <w:rFonts w:ascii="Cambria Math" w:hAnsi="Cambria Math"/>
+                </w:rPr>
+                <m:t>∂</m:t>
+              </m:r>
+              <m:sSub>
+                <m:sSubPr>
                   <m:ctrlPr>
                     <w:rPr>
                       <w:rFonts w:ascii="Cambria Math" w:hAnsi="Cambria Math"/>
                       <w:i/>
                     </w:rPr>
                   </m:ctrlPr>
-                </m:mPr>
-                <m:mr>
-                  <m:e>
-                    <m:r>
-                      <w:rPr>
-                        <w:rFonts w:ascii="Cambria Math" w:hAnsi="Cambria Math"/>
-                      </w:rPr>
-                      <m:t>P</m:t>
-                    </m:r>
-                    <m:sSub>
-                      <m:sSubPr>
-                        <m:ctrlPr>
-                          <w:rPr>
-                            <w:rFonts w:ascii="Cambria Math" w:hAnsi="Cambria Math"/>
-                            <w:i/>
-                          </w:rPr>
-                        </m:ctrlPr>
-                      </m:sSubPr>
-                      <m:e>
-                        <m:r>
-                          <w:rPr>
-                            <w:rFonts w:ascii="Cambria Math" w:hAnsi="Cambria Math"/>
-                          </w:rPr>
-                          <m:t>c</m:t>
-                        </m:r>
-                      </m:e>
-                      <m:sub>
-                        <m:r>
-                          <w:rPr>
-                            <w:rFonts w:ascii="Cambria Math" w:hAnsi="Cambria Math"/>
-                          </w:rPr>
-                          <m:t>input</m:t>
-                        </m:r>
-                      </m:sub>
-                    </m:sSub>
-                  </m:e>
-                </m:mr>
-                <m:mr>
-                  <m:e>
-                    <m:sSub>
-                      <m:sSubPr>
-                        <m:ctrlPr>
-                          <w:rPr>
-                            <w:rFonts w:ascii="Cambria Math" w:hAnsi="Cambria Math"/>
-                            <w:i/>
-                          </w:rPr>
-                        </m:ctrlPr>
-                      </m:sSubPr>
-                      <m:e>
-                        <m:r>
-                          <w:rPr>
-                            <w:rFonts w:ascii="Cambria Math" w:hAnsi="Cambria Math"/>
-                          </w:rPr>
-                          <m:t>Pc</m:t>
-                        </m:r>
-                      </m:e>
-                      <m:sub>
-                        <m:r>
-                          <w:rPr>
-                            <w:rFonts w:ascii="Cambria Math" w:hAnsi="Cambria Math"/>
-                          </w:rPr>
-                          <m:t>max</m:t>
-                        </m:r>
-                      </m:sub>
-                    </m:sSub>
-                    <m:r>
-                      <w:rPr>
-                        <w:rFonts w:ascii="Cambria Math" w:hAnsi="Cambria Math"/>
-                      </w:rPr>
-                      <m:t>(Primary Dilution)</m:t>
-                    </m:r>
-                  </m:e>
-                </m:mr>
-                <m:mr>
-                  <m:e>
-                    <m:sSub>
-                      <m:sSubPr>
-                        <m:ctrlPr>
-                          <w:rPr>
-                            <w:rFonts w:ascii="Cambria Math" w:hAnsi="Cambria Math"/>
-                            <w:i/>
-                          </w:rPr>
-                        </m:ctrlPr>
-                      </m:sSubPr>
-                      <m:e>
-                        <m:r>
-                          <w:rPr>
-                            <w:rFonts w:ascii="Cambria Math" w:hAnsi="Cambria Math"/>
-                          </w:rPr>
-                          <m:t>Pc</m:t>
-                        </m:r>
-                      </m:e>
-                      <m:sub>
-                        <m:r>
-                          <w:rPr>
-                            <w:rFonts w:ascii="Cambria Math" w:hAnsi="Cambria Math"/>
-                          </w:rPr>
-                          <m:t>max</m:t>
-                        </m:r>
-                      </m:sub>
-                    </m:sSub>
-                    <m:r>
-                      <w:rPr>
-                        <w:rFonts w:ascii="Cambria Math" w:hAnsi="Cambria Math"/>
-                      </w:rPr>
-                      <m:t>(Secondary Dilution)</m:t>
-                    </m:r>
-                  </m:e>
-                </m:mr>
-              </m:m>
+                </m:sSubPr>
+                <m:e>
+                  <m:r>
+                    <w:rPr>
+                      <w:rFonts w:ascii="Cambria Math" w:hAnsi="Cambria Math"/>
+                    </w:rPr>
+                    <m:t>C</m:t>
+                  </m:r>
+                </m:e>
+                <m:sub>
+                  <m:r>
+                    <w:rPr>
+                      <w:rFonts w:ascii="Cambria Math" w:hAnsi="Cambria Math"/>
+                    </w:rPr>
+                    <m:t>comb</m:t>
+                  </m:r>
+                </m:sub>
+              </m:sSub>
+            </m:den>
+          </m:f>
+          <m:r>
+            <w:rPr>
+              <w:rFonts w:ascii="Cambria Math" w:hAnsi="Cambria Math"/>
+            </w:rPr>
+            <m:t>&lt;0</m:t>
+          </m:r>
+          <m:box>
+            <m:boxPr>
+              <m:opEmu m:val="1"/>
+              <m:ctrlPr>
+                <w:rPr>
+                  <w:rFonts w:ascii="Cambria Math" w:hAnsi="Cambria Math"/>
+                  <w:i/>
+                </w:rPr>
+              </m:ctrlPr>
+            </m:boxPr>
+            <m:e>
+              <m:groupChr>
+                <m:groupChrPr>
+                  <m:chr m:val="→"/>
+                  <m:vertJc m:val="bot"/>
+                  <m:ctrlPr>
+                    <w:rPr>
+                      <w:rFonts w:ascii="Cambria Math" w:hAnsi="Cambria Math"/>
+                      <w:i/>
+                    </w:rPr>
+                  </m:ctrlPr>
+                </m:groupChrPr>
+                <m:e>
+                  <m:r>
+                    <w:rPr>
+                      <w:rFonts w:ascii="Cambria Math" w:hAnsi="Cambria Math"/>
+                    </w:rPr>
+                    <m:t>yields</m:t>
+                  </m:r>
+                </m:e>
+              </m:groupChr>
             </m:e>
-          </m:d>
+          </m:box>
+          <m:r>
+            <w:rPr>
+              <w:rFonts w:ascii="Cambria Math" w:hAnsi="Cambria Math"/>
+            </w:rPr>
+            <m:t>Combined Covariance in Dilution Region</m:t>
+          </m:r>
         </m:oMath>
       </m:oMathPara>
     </w:p>
     <w:p>
       <w:pPr>
         <w:jc w:val="both"/>
-      </w:pPr>
-    </w:p>
-    <w:p>
-      <w:pPr>
-        <w:jc w:val="both"/>
         <w:rPr>
           <w:rFonts w:eastAsiaTheme="minorEastAsia"/>
         </w:rPr>
       </w:pPr>
-      <m:oMathPara>
-        <m:oMath>
-          <m:r>
-            <w:rPr>
-              <w:rFonts w:ascii="Cambria Math" w:hAnsi="Cambria Math"/>
-            </w:rPr>
-            <m:t xml:space="preserve"> </m:t>
-          </m:r>
-        </m:oMath>
-      </m:oMathPara>
+      <w:r>
+        <w:rPr>
+          <w:rFonts w:eastAsiaTheme="minorEastAsia"/>
+        </w:rPr>
+        <w:t xml:space="preserve">When these first derivatives are equal to 0, the maximum Pc with regards to the input object dilution has been reached.  This is determined via an iterative process until convergence is attained by examining a span of scaled covariance matrices and refining this span until the maximum Pc is determined.  As covariance matrices do not generally grow with data updates, </w:t>
+      </w:r>
+      <w:r>
+        <w:rPr>
+          <w:rFonts w:eastAsiaTheme="minorEastAsia"/>
+        </w:rPr>
+        <w:t>if no dilution is detected</w:t>
+      </w:r>
+      <w:r>
+        <w:rPr>
+          <w:rFonts w:eastAsiaTheme="minorEastAsia"/>
+        </w:rPr>
+        <w:t xml:space="preserve">, the maximum Pc is reported as the Pc for the input CDM. </w:t>
+      </w:r>
+      <w:r>
+        <w:rPr>
+          <w:rFonts w:eastAsiaTheme="minorEastAsia"/>
+        </w:rPr>
+        <w:t xml:space="preserve">If the combined covariance </w:t>
+      </w:r>
+      <w:r>
+        <w:rPr>
+          <w:rFonts w:eastAsiaTheme="minorEastAsia"/>
+        </w:rPr>
+        <w:lastRenderedPageBreak/>
+        <w:t>is being scaled, and it is determined that the combined covariance is in the dilution region, the maximum Pc calculated is reported as the output. If t</w:t>
+      </w:r>
+      <w:r>
+        <w:rPr>
+          <w:rFonts w:eastAsiaTheme="minorEastAsia"/>
+        </w:rPr>
+        <w:t>he covariances of the primary and secondary are scaled individually, the</w:t>
+      </w:r>
+      <w:r>
+        <w:rPr>
+          <w:rFonts w:eastAsiaTheme="minorEastAsia"/>
+        </w:rPr>
+        <w:t xml:space="preserve"> highest</w:t>
+      </w:r>
+      <w:r>
+        <w:rPr>
+          <w:rFonts w:eastAsiaTheme="minorEastAsia"/>
+        </w:rPr>
+        <w:t xml:space="preserve"> maximum Pc calculated by scaling </w:t>
+      </w:r>
+      <w:r>
+        <w:rPr>
+          <w:rFonts w:eastAsiaTheme="minorEastAsia"/>
+        </w:rPr>
+        <w:t>each</w:t>
+      </w:r>
+      <w:r>
+        <w:rPr>
+          <w:rFonts w:eastAsiaTheme="minorEastAsia"/>
+        </w:rPr>
+        <w:t xml:space="preserve"> diluted object is reported as the final Pc.</w:t>
+      </w:r>
     </w:p>
     <w:p>
       <w:pPr>
@@ -3425,9 +3380,9 @@
       <w:pPr>
         <w:pStyle w:val="Caption"/>
       </w:pPr>
-      <w:bookmarkStart w:id="12" w:name="_Ref23905595"/>
-      <w:bookmarkStart w:id="13" w:name="_Toc26336545"/>
-      <w:bookmarkStart w:id="14" w:name="_Toc26338286"/>
+      <w:bookmarkStart w:id="11" w:name="_Ref23905595"/>
+      <w:bookmarkStart w:id="12" w:name="_Toc26336545"/>
+      <w:bookmarkStart w:id="13" w:name="_Toc26338286"/>
       <w:r>
         <w:t xml:space="preserve">Figure </w:t>
       </w:r>
@@ -3452,25 +3407,25 @@
         </w:rPr>
         <w:fldChar w:fldCharType="end"/>
       </w:r>
+      <w:bookmarkEnd w:id="11"/>
+      <w:r>
+        <w:t>: Pc vs the Ratio of Covariance Size to Miss Distance</w:t>
+      </w:r>
       <w:bookmarkEnd w:id="12"/>
-      <w:r>
-        <w:t>: Pc vs the Ratio of Covariance Size to Miss Distance</w:t>
-      </w:r>
       <w:bookmarkEnd w:id="13"/>
+    </w:p>
+    <w:p>
+      <w:pPr>
+        <w:pStyle w:val="Heading2"/>
+      </w:pPr>
+      <w:bookmarkStart w:id="14" w:name="_Toc26338280"/>
+      <w:r>
+        <w:t>Dilution Region Assessment of Maximum Probability of Collision – Source Code Description</w:t>
+      </w:r>
       <w:bookmarkEnd w:id="14"/>
     </w:p>
     <w:p>
       <w:pPr>
-        <w:pStyle w:val="Heading2"/>
-      </w:pPr>
-      <w:bookmarkStart w:id="15" w:name="_Toc26338280"/>
-      <w:r>
-        <w:t>Dilution Region Assessment of Maximum Probability of Collision – Source Code Description</w:t>
-      </w:r>
-      <w:bookmarkEnd w:id="15"/>
-    </w:p>
-    <w:p>
-      <w:pPr>
         <w:pStyle w:val="BodyText"/>
       </w:pPr>
       <w:r>
@@ -3494,13 +3449,11 @@
       <w:pPr>
         <w:pStyle w:val="BodyText"/>
       </w:pPr>
-      <w:proofErr w:type="gramStart"/>
-      <w:r>
-        <w:t>routine</w:t>
-      </w:r>
-      <w:proofErr w:type="gramEnd"/>
-      <w:r>
-        <w:t>, which estimates the maximum probability of collision using the process above.</w:t>
+      <w:r>
+        <w:t>routine, which estimates the maximum probability of collision using the process above.</w:t>
+      </w:r>
+      <w:r>
+        <w:t xml:space="preserve"> The function scales the combined covariance and utilizes the 2D-Pc calculation approach by default.</w:t>
       </w:r>
     </w:p>
     <w:p>
@@ -3515,8 +3468,8 @@
       <w:pPr>
         <w:pStyle w:val="Caption"/>
       </w:pPr>
-      <w:bookmarkStart w:id="16" w:name="_Toc26336581"/>
-      <w:bookmarkStart w:id="17" w:name="_Toc26338290"/>
+      <w:bookmarkStart w:id="15" w:name="_Toc26336581"/>
+      <w:bookmarkStart w:id="16" w:name="_Toc26338290"/>
       <w:r>
         <w:t xml:space="preserve">Table </w:t>
       </w:r>
@@ -3559,8 +3512,8 @@
       <w:r>
         <w:t xml:space="preserve"> Routine Input Parameters</w:t>
       </w:r>
+      <w:bookmarkEnd w:id="15"/>
       <w:bookmarkEnd w:id="16"/>
-      <w:bookmarkEnd w:id="17"/>
     </w:p>
     <w:tbl>
       <w:tblPr>
@@ -3619,7 +3572,6 @@
         <w:tc>
           <w:tcPr>
             <w:tcW w:w="2335" w:type="dxa"/>
-            <w:shd w:val="clear" w:color="auto" w:fill="auto"/>
           </w:tcPr>
           <w:p>
             <w:pPr>
@@ -3633,7 +3585,6 @@
         <w:tc>
           <w:tcPr>
             <w:tcW w:w="7015" w:type="dxa"/>
-            <w:shd w:val="clear" w:color="auto" w:fill="auto"/>
           </w:tcPr>
           <w:p>
             <w:pPr>
@@ -3655,7 +3606,6 @@
             <w:tcBorders>
               <w:bottom w:val="single" w:sz="4" w:space="0" w:color="auto"/>
             </w:tcBorders>
-            <w:shd w:val="clear" w:color="auto" w:fill="auto"/>
           </w:tcPr>
           <w:p>
             <w:pPr>
@@ -3673,7 +3623,6 @@
             <w:tcBorders>
               <w:bottom w:val="single" w:sz="4" w:space="0" w:color="auto"/>
             </w:tcBorders>
-            <w:shd w:val="clear" w:color="auto" w:fill="auto"/>
           </w:tcPr>
           <w:p>
             <w:pPr>
@@ -3692,7 +3641,6 @@
         <w:tc>
           <w:tcPr>
             <w:tcW w:w="2335" w:type="dxa"/>
-            <w:shd w:val="clear" w:color="auto" w:fill="auto"/>
           </w:tcPr>
           <w:p>
             <w:pPr>
@@ -3706,7 +3654,6 @@
         <w:tc>
           <w:tcPr>
             <w:tcW w:w="7015" w:type="dxa"/>
-            <w:shd w:val="clear" w:color="auto" w:fill="auto"/>
           </w:tcPr>
           <w:p>
             <w:pPr>
@@ -3728,7 +3675,6 @@
             <w:tcBorders>
               <w:bottom w:val="single" w:sz="4" w:space="0" w:color="auto"/>
             </w:tcBorders>
-            <w:shd w:val="clear" w:color="auto" w:fill="auto"/>
           </w:tcPr>
           <w:p>
             <w:pPr>
@@ -3745,7 +3691,6 @@
             <w:tcBorders>
               <w:bottom w:val="single" w:sz="4" w:space="0" w:color="auto"/>
             </w:tcBorders>
-            <w:shd w:val="clear" w:color="auto" w:fill="auto"/>
           </w:tcPr>
           <w:p>
             <w:pPr>
@@ -3767,7 +3712,6 @@
             <w:tcBorders>
               <w:bottom w:val="single" w:sz="4" w:space="0" w:color="auto"/>
             </w:tcBorders>
-            <w:shd w:val="clear" w:color="auto" w:fill="auto"/>
           </w:tcPr>
           <w:p>
             <w:pPr>
@@ -3784,7 +3728,6 @@
             <w:tcBorders>
               <w:bottom w:val="single" w:sz="4" w:space="0" w:color="auto"/>
             </w:tcBorders>
-            <w:shd w:val="clear" w:color="auto" w:fill="auto"/>
           </w:tcPr>
           <w:p>
             <w:pPr>
@@ -3803,7 +3746,6 @@
         <w:tc>
           <w:tcPr>
             <w:tcW w:w="2335" w:type="dxa"/>
-            <w:shd w:val="clear" w:color="auto" w:fill="auto"/>
           </w:tcPr>
           <w:p>
             <w:pPr>
@@ -3817,7 +3759,6 @@
         <w:tc>
           <w:tcPr>
             <w:tcW w:w="7015" w:type="dxa"/>
-            <w:shd w:val="clear" w:color="auto" w:fill="auto"/>
           </w:tcPr>
           <w:p>
             <w:pPr>
@@ -3836,7 +3777,6 @@
         <w:tc>
           <w:tcPr>
             <w:tcW w:w="2335" w:type="dxa"/>
-            <w:shd w:val="clear" w:color="auto" w:fill="auto"/>
           </w:tcPr>
           <w:p>
             <w:pPr>
@@ -3850,7 +3790,6 @@
         <w:tc>
           <w:tcPr>
             <w:tcW w:w="7015" w:type="dxa"/>
-            <w:shd w:val="clear" w:color="auto" w:fill="auto"/>
           </w:tcPr>
           <w:p>
             <w:pPr>
@@ -3872,17 +3811,14 @@
             <w:tcBorders>
               <w:bottom w:val="single" w:sz="4" w:space="0" w:color="auto"/>
             </w:tcBorders>
-            <w:shd w:val="clear" w:color="auto" w:fill="auto"/>
           </w:tcPr>
           <w:p>
             <w:pPr>
               <w:pStyle w:val="BodyText"/>
             </w:pPr>
-            <w:proofErr w:type="spellStart"/>
             <w:r>
               <w:t>params</w:t>
             </w:r>
-            <w:proofErr w:type="spellEnd"/>
           </w:p>
         </w:tc>
         <w:tc>
@@ -3891,7 +3827,6 @@
             <w:tcBorders>
               <w:bottom w:val="single" w:sz="4" w:space="0" w:color="auto"/>
             </w:tcBorders>
-            <w:shd w:val="clear" w:color="auto" w:fill="auto"/>
           </w:tcPr>
           <w:p>
             <w:pPr>
@@ -3900,13 +3835,19 @@
             <w:r>
               <w:t xml:space="preserve">Run parameters for </w:t>
             </w:r>
+            <w:r>
+              <w:t>“</w:t>
+            </w:r>
             <w:proofErr w:type="spellStart"/>
             <w:r>
-              <w:t>subfunction</w:t>
+              <w:t>DilutionMaxPc.m</w:t>
             </w:r>
             <w:proofErr w:type="spellEnd"/>
             <w:r>
-              <w:t xml:space="preserve"> “</w:t>
+              <w:t xml:space="preserve">” and </w:t>
+            </w:r>
+            <w:r>
+              <w:t>subfunction “</w:t>
             </w:r>
             <w:proofErr w:type="spellStart"/>
             <w:r>
@@ -3937,8 +3878,8 @@
       <w:pPr>
         <w:pStyle w:val="Caption"/>
       </w:pPr>
-      <w:bookmarkStart w:id="18" w:name="_Toc26336582"/>
-      <w:bookmarkStart w:id="19" w:name="_Toc26338291"/>
+      <w:bookmarkStart w:id="17" w:name="_Toc26336582"/>
+      <w:bookmarkStart w:id="18" w:name="_Toc26338291"/>
       <w:r>
         <w:t xml:space="preserve">Table </w:t>
       </w:r>
@@ -4002,8 +3943,8 @@
         </w:rPr>
         <w:t xml:space="preserve"> Parameters</w:t>
       </w:r>
+      <w:bookmarkEnd w:id="17"/>
       <w:bookmarkEnd w:id="18"/>
-      <w:bookmarkEnd w:id="19"/>
     </w:p>
     <w:tbl>
       <w:tblPr>
@@ -4062,7 +4003,6 @@
         <w:tc>
           <w:tcPr>
             <w:tcW w:w="2335" w:type="dxa"/>
-            <w:shd w:val="clear" w:color="auto" w:fill="auto"/>
           </w:tcPr>
           <w:p>
             <w:pPr>
@@ -4081,14 +4021,21 @@
         <w:tc>
           <w:tcPr>
             <w:tcW w:w="7015" w:type="dxa"/>
-            <w:shd w:val="clear" w:color="auto" w:fill="auto"/>
           </w:tcPr>
           <w:p>
             <w:pPr>
               <w:pStyle w:val="BodyText"/>
             </w:pPr>
             <w:r>
-              <w:t>Maximum probability of collision value from combined primary and secondary object covariance scaling Pc-dilution analysis</w:t>
+              <w:t xml:space="preserve">Maximum probability of collision value </w:t>
+            </w:r>
+            <w:proofErr w:type="gramStart"/>
+            <w:r>
+              <w:t>from  covariance</w:t>
+            </w:r>
+            <w:proofErr w:type="gramEnd"/>
+            <w:r>
+              <w:t xml:space="preserve"> scaling Pc-dilution analysis</w:t>
             </w:r>
           </w:p>
         </w:tc>
@@ -4103,7 +4050,6 @@
             <w:tcBorders>
               <w:bottom w:val="single" w:sz="4" w:space="0" w:color="auto"/>
             </w:tcBorders>
-            <w:shd w:val="clear" w:color="auto" w:fill="auto"/>
           </w:tcPr>
           <w:p>
             <w:pPr>
@@ -4120,14 +4066,21 @@
             <w:tcBorders>
               <w:bottom w:val="single" w:sz="4" w:space="0" w:color="auto"/>
             </w:tcBorders>
-            <w:shd w:val="clear" w:color="auto" w:fill="auto"/>
           </w:tcPr>
           <w:p>
             <w:pPr>
               <w:pStyle w:val="BodyText"/>
             </w:pPr>
             <w:r>
-              <w:t>Integer indicating if the either the primary or secondary object is in the dilution region:</w:t>
+              <w:t xml:space="preserve">Integer indicating if </w:t>
+            </w:r>
+            <w:proofErr w:type="gramStart"/>
+            <w:r>
+              <w:t>the either</w:t>
+            </w:r>
+            <w:proofErr w:type="gramEnd"/>
+            <w:r>
+              <w:t xml:space="preserve"> the primary or secondary object is in the dilution region:</w:t>
             </w:r>
           </w:p>
           <w:p>
@@ -4135,25 +4088,38 @@
               <w:pStyle w:val="BodyText"/>
             </w:pPr>
             <w:r>
-              <w:t>Diluted =  0 =&gt; No dilution for either case</w:t>
+              <w:t xml:space="preserve">Diluted </w:t>
+            </w:r>
+            <w:proofErr w:type="gramStart"/>
+            <w:r>
+              <w:t>=  0</w:t>
+            </w:r>
+            <w:proofErr w:type="gramEnd"/>
+            <w:r>
+              <w:t xml:space="preserve"> =&gt; No dilution </w:t>
             </w:r>
             <w:r>
               <w:br/>
             </w:r>
             <w:r>
-              <w:t>Diluted =  1 =&gt; Secondary dilution but no primary dilution</w:t>
+              <w:t xml:space="preserve">Diluted </w:t>
+            </w:r>
+            <w:proofErr w:type="gramStart"/>
+            <w:r>
+              <w:t>=  1</w:t>
+            </w:r>
+            <w:proofErr w:type="gramEnd"/>
+            <w:r>
+              <w:t xml:space="preserve"> =&gt; Secondary dilution Diluted = 10 =&gt; Primary dilution </w:t>
             </w:r>
             <w:r>
               <w:br/>
             </w:r>
             <w:r>
-              <w:t>Diluted = 10 =&gt; Primary dilution but no secondary dilution</w:t>
-            </w:r>
-            <w:r>
-              <w:br/>
-            </w:r>
-            <w:r>
               <w:t>Diluted = 11 =&gt; Primary dilution and secondary dilution</w:t>
+            </w:r>
+            <w:r>
+              <w:t xml:space="preserve"> (or dilution of the combined covariance)</w:t>
             </w:r>
           </w:p>
         </w:tc>
@@ -4168,17 +4134,14 @@
             <w:tcBorders>
               <w:bottom w:val="single" w:sz="4" w:space="0" w:color="auto"/>
             </w:tcBorders>
-            <w:shd w:val="clear" w:color="auto" w:fill="auto"/>
           </w:tcPr>
           <w:p>
             <w:pPr>
               <w:pStyle w:val="BodyText"/>
             </w:pPr>
-            <w:proofErr w:type="spellStart"/>
             <w:r>
               <w:t>Pri</w:t>
             </w:r>
-            <w:proofErr w:type="spellEnd"/>
           </w:p>
         </w:tc>
         <w:tc>
@@ -4187,7 +4150,6 @@
             <w:tcBorders>
               <w:bottom w:val="single" w:sz="4" w:space="0" w:color="auto"/>
             </w:tcBorders>
-            <w:shd w:val="clear" w:color="auto" w:fill="auto"/>
           </w:tcPr>
           <w:p>
             <w:pPr>
@@ -4209,7 +4171,6 @@
             <w:tcBorders>
               <w:bottom w:val="single" w:sz="4" w:space="0" w:color="auto"/>
             </w:tcBorders>
-            <w:shd w:val="clear" w:color="auto" w:fill="auto"/>
           </w:tcPr>
           <w:p>
             <w:pPr>
@@ -4226,7 +4187,6 @@
             <w:tcBorders>
               <w:bottom w:val="single" w:sz="4" w:space="0" w:color="auto"/>
             </w:tcBorders>
-            <w:shd w:val="clear" w:color="auto" w:fill="auto"/>
           </w:tcPr>
           <w:p>
             <w:pPr>
@@ -4249,31 +4209,41 @@
         <w:pStyle w:val="BodyText"/>
       </w:pPr>
       <w:r>
-        <w:lastRenderedPageBreak/>
         <w:t>Validation cases for this algorithm are contained within the unit test suite for the SDK at:</w:t>
       </w:r>
     </w:p>
     <w:p>
       <w:pPr>
         <w:pStyle w:val="BodyText"/>
-      </w:pPr>
-      <w:r>
-        <w:t>..\</w:t>
-      </w:r>
-      <w:r>
-        <w:t>SDK\UnitTest\</w:t>
-      </w:r>
-      <w:r>
-        <w:t>ProbabilityOfCollisionCode\</w:t>
-      </w:r>
-      <w:r>
+        <w:rPr>
+          <w:lang w:val="fr-FR"/>
+        </w:rPr>
+      </w:pPr>
+      <w:proofErr w:type="gramStart"/>
+      <w:r>
+        <w:rPr>
+          <w:lang w:val="fr-FR"/>
+        </w:rPr>
+        <w:t>..</w:t>
+      </w:r>
+      <w:proofErr w:type="gramEnd"/>
+      <w:r>
+        <w:rPr>
+          <w:lang w:val="fr-FR"/>
+        </w:rPr>
+        <w:t>\SDK\UnitTest\ProbabilityOfCollisionCode\</w:t>
+      </w:r>
+      <w:r>
+        <w:rPr>
+          <w:lang w:val="fr-FR"/>
+        </w:rPr>
         <w:t>DilutionMaxPc</w:t>
       </w:r>
       <w:r>
-        <w:t>_UnitTest</w:t>
-      </w:r>
-      <w:r>
-        <w:t>.m</w:t>
+        <w:rPr>
+          <w:lang w:val="fr-FR"/>
+        </w:rPr>
+        <w:t>_UnitTest.m</w:t>
       </w:r>
     </w:p>
     <w:p>
@@ -4281,31 +4251,31 @@
         <w:pStyle w:val="BodyText"/>
       </w:pPr>
       <w:r>
-        <w:t xml:space="preserve">These test cases </w:t>
+        <w:t xml:space="preserve">These test cases were developed using previously existing test cases developed by </w:t>
+      </w:r>
+      <w:proofErr w:type="spellStart"/>
+      <w:r>
+        <w:t>Omitron</w:t>
+      </w:r>
+      <w:proofErr w:type="spellEnd"/>
+      <w:r>
+        <w:t xml:space="preserve"> to test specific </w:t>
       </w:r>
       <w:proofErr w:type="gramStart"/>
       <w:r>
-        <w:t>were developed</w:t>
+        <w:t>stressing</w:t>
       </w:r>
       <w:proofErr w:type="gramEnd"/>
       <w:r>
-        <w:t xml:space="preserve"> using previously existing test cases developed by </w:t>
-      </w:r>
-      <w:proofErr w:type="spellStart"/>
-      <w:r>
-        <w:t>Omitron</w:t>
-      </w:r>
-      <w:proofErr w:type="spellEnd"/>
-      <w:r>
-        <w:t xml:space="preserve"> to test specific stressing cases observed operationally.</w:t>
+        <w:t xml:space="preserve"> cases observed operationally.</w:t>
       </w:r>
     </w:p>
     <w:p>
       <w:pPr>
         <w:pStyle w:val="Caption"/>
       </w:pPr>
-      <w:bookmarkStart w:id="20" w:name="_Toc26336583"/>
-      <w:bookmarkStart w:id="21" w:name="_Toc26338292"/>
+      <w:bookmarkStart w:id="19" w:name="_Toc26336583"/>
+      <w:bookmarkStart w:id="20" w:name="_Toc26338292"/>
       <w:r>
         <w:t xml:space="preserve">Table </w:t>
       </w:r>
@@ -4351,8 +4321,8 @@
         </w:rPr>
         <w:t>Foster Function Unit Test Cases</w:t>
       </w:r>
+      <w:bookmarkEnd w:id="19"/>
       <w:bookmarkEnd w:id="20"/>
-      <w:bookmarkEnd w:id="21"/>
     </w:p>
     <w:tbl>
       <w:tblPr>
@@ -4411,7 +4381,6 @@
         <w:tc>
           <w:tcPr>
             <w:tcW w:w="2335" w:type="dxa"/>
-            <w:shd w:val="clear" w:color="auto" w:fill="auto"/>
           </w:tcPr>
           <w:p>
             <w:pPr>
@@ -4425,7 +4394,6 @@
         <w:tc>
           <w:tcPr>
             <w:tcW w:w="7015" w:type="dxa"/>
-            <w:shd w:val="clear" w:color="auto" w:fill="auto"/>
           </w:tcPr>
           <w:p>
             <w:pPr>
@@ -4447,7 +4415,6 @@
             <w:tcBorders>
               <w:bottom w:val="single" w:sz="4" w:space="0" w:color="auto"/>
             </w:tcBorders>
-            <w:shd w:val="clear" w:color="auto" w:fill="auto"/>
           </w:tcPr>
           <w:p>
             <w:pPr>
@@ -4464,7 +4431,6 @@
             <w:tcBorders>
               <w:bottom w:val="single" w:sz="4" w:space="0" w:color="auto"/>
             </w:tcBorders>
-            <w:shd w:val="clear" w:color="auto" w:fill="auto"/>
           </w:tcPr>
           <w:p>
             <w:pPr>
@@ -4486,7 +4452,6 @@
             <w:tcBorders>
               <w:bottom w:val="single" w:sz="4" w:space="0" w:color="auto"/>
             </w:tcBorders>
-            <w:shd w:val="clear" w:color="auto" w:fill="auto"/>
           </w:tcPr>
           <w:p>
             <w:pPr>
@@ -4503,18 +4468,13 @@
             <w:tcBorders>
               <w:bottom w:val="single" w:sz="4" w:space="0" w:color="auto"/>
             </w:tcBorders>
-            <w:shd w:val="clear" w:color="auto" w:fill="auto"/>
           </w:tcPr>
           <w:p>
             <w:pPr>
               <w:pStyle w:val="BodyText"/>
             </w:pPr>
             <w:r>
-              <w:t xml:space="preserve">Operational close approach event with maximum secondary </w:t>
-            </w:r>
-            <w:proofErr w:type="gramStart"/>
-            <w:r>
-              <w:t xml:space="preserve">object </w:t>
+              <w:t xml:space="preserve">Operational close approach event with maximum secondary object </w:t>
             </w:r>
             <w:proofErr w:type="spellStart"/>
             <w:r>
@@ -4522,11 +4482,7 @@
             </w:r>
             <w:proofErr w:type="spellEnd"/>
             <w:r>
-              <w:t xml:space="preserve"> position uncertainty</w:t>
-            </w:r>
-            <w:proofErr w:type="gramEnd"/>
-            <w:r>
-              <w:t xml:space="preserve"> from selected subset of events using a modified hard body radius of 100 meters for more rapid testing.</w:t>
+              <w:t xml:space="preserve"> position uncertainty from selected subset of events using a modified hard body radius of 100 meters for more rapid testing.</w:t>
             </w:r>
           </w:p>
         </w:tc>
@@ -4541,7 +4497,6 @@
             <w:tcBorders>
               <w:bottom w:val="single" w:sz="4" w:space="0" w:color="auto"/>
             </w:tcBorders>
-            <w:shd w:val="clear" w:color="auto" w:fill="auto"/>
           </w:tcPr>
           <w:p>
             <w:pPr>
@@ -4558,18 +4513,13 @@
             <w:tcBorders>
               <w:bottom w:val="single" w:sz="4" w:space="0" w:color="auto"/>
             </w:tcBorders>
-            <w:shd w:val="clear" w:color="auto" w:fill="auto"/>
           </w:tcPr>
           <w:p>
             <w:pPr>
               <w:pStyle w:val="BodyText"/>
             </w:pPr>
             <w:r>
-              <w:t xml:space="preserve">Operational close approach event with maximum secondary </w:t>
-            </w:r>
-            <w:proofErr w:type="gramStart"/>
-            <w:r>
-              <w:t xml:space="preserve">object </w:t>
+              <w:t xml:space="preserve">Operational close approach event with maximum secondary object </w:t>
             </w:r>
             <w:proofErr w:type="spellStart"/>
             <w:r>
@@ -4577,11 +4527,7 @@
             </w:r>
             <w:proofErr w:type="spellEnd"/>
             <w:r>
-              <w:t xml:space="preserve"> position uncertainty</w:t>
-            </w:r>
-            <w:proofErr w:type="gramEnd"/>
-            <w:r>
-              <w:t xml:space="preserve"> from selected subset of events using a modified hard body radius of 100 meters for more rapid testing.</w:t>
+              <w:t xml:space="preserve"> position uncertainty from selected subset of events using a modified hard body radius of 100 meters for more rapid testing.</w:t>
             </w:r>
           </w:p>
         </w:tc>
@@ -4596,7 +4542,6 @@
             <w:tcBorders>
               <w:bottom w:val="single" w:sz="4" w:space="0" w:color="auto"/>
             </w:tcBorders>
-            <w:shd w:val="clear" w:color="auto" w:fill="auto"/>
           </w:tcPr>
           <w:p>
             <w:pPr>
@@ -4613,53 +4558,21 @@
             <w:tcBorders>
               <w:bottom w:val="single" w:sz="4" w:space="0" w:color="auto"/>
             </w:tcBorders>
-            <w:shd w:val="clear" w:color="auto" w:fill="auto"/>
           </w:tcPr>
           <w:p>
             <w:pPr>
               <w:pStyle w:val="BodyText"/>
             </w:pPr>
             <w:r>
-              <w:t>Operational close approach event with minimum miss distance from selected subset of events using a modified hard body radius of 20 meters for more rapid testing.</w:t>
-            </w:r>
-          </w:p>
-        </w:tc>
-      </w:tr>
-      <w:tr>
-        <w:trPr>
-          <w:jc w:val="center"/>
-        </w:trPr>
-        <w:tc>
-          <w:tcPr>
-            <w:tcW w:w="2335" w:type="dxa"/>
-            <w:tcBorders>
-              <w:bottom w:val="single" w:sz="4" w:space="0" w:color="auto"/>
-            </w:tcBorders>
-            <w:shd w:val="clear" w:color="auto" w:fill="auto"/>
-          </w:tcPr>
-          <w:p>
-            <w:pPr>
-              <w:pStyle w:val="BodyText"/>
-            </w:pPr>
-            <w:r>
-              <w:t>test06</w:t>
-            </w:r>
-          </w:p>
-        </w:tc>
-        <w:tc>
-          <w:tcPr>
-            <w:tcW w:w="7015" w:type="dxa"/>
-            <w:tcBorders>
-              <w:bottom w:val="single" w:sz="4" w:space="0" w:color="auto"/>
-            </w:tcBorders>
-            <w:shd w:val="clear" w:color="auto" w:fill="auto"/>
-          </w:tcPr>
-          <w:p>
-            <w:pPr>
-              <w:pStyle w:val="BodyText"/>
-            </w:pPr>
-            <w:r>
-              <w:t>Operational close approach event with minimum relative velocity from selected subset of events using original hard body radius of 20 meters.</w:t>
+              <w:t xml:space="preserve">Operational close approach event with minimum miss distance from selected </w:t>
+            </w:r>
+            <w:proofErr w:type="gramStart"/>
+            <w:r>
+              <w:t>subset</w:t>
+            </w:r>
+            <w:proofErr w:type="gramEnd"/>
+            <w:r>
+              <w:t xml:space="preserve"> of events using a modified hard body radius of 20 meters for more rapid testing.</w:t>
             </w:r>
           </w:p>
         </w:tc>
@@ -4669,11 +4582,11 @@
       <w:pPr>
         <w:pStyle w:val="Heading2"/>
       </w:pPr>
-      <w:bookmarkStart w:id="22" w:name="_Toc26338281"/>
+      <w:bookmarkStart w:id="21" w:name="_Toc26338281"/>
       <w:r>
         <w:t>Frisbee’s Method of Determining Maximum 2D Probability of Collision – Mathematical Formulas</w:t>
       </w:r>
-      <w:bookmarkEnd w:id="22"/>
+      <w:bookmarkEnd w:id="21"/>
     </w:p>
     <w:p>
       <w:pPr>
@@ -4690,7 +4603,7 @@
         </w:rPr>
         <w:t>Frisbee 2015</w:t>
       </w:r>
-      <w:bookmarkStart w:id="23" w:name="_Ref511050353"/>
+      <w:bookmarkStart w:id="22" w:name="_Ref511050353"/>
       <w:r>
         <w:rPr>
           <w:rStyle w:val="EndnoteReference"/>
@@ -4699,129 +4612,105 @@
         </w:rPr>
         <w:endnoteReference w:id="2"/>
       </w:r>
-      <w:bookmarkEnd w:id="23"/>
+      <w:bookmarkEnd w:id="22"/>
       <w:r>
         <w:rPr>
           <w:rFonts w:cs="Arial"/>
           <w:szCs w:val="24"/>
         </w:rPr>
-        <w:t xml:space="preserve"> proposed a method by which the maximum possible probability of collision could be determined for a close approach event for which only one object has position uncertainty information.  This is of particular use in determining whether an encounter may be of risk to an asset, as the maximum probability of collision may be below an actionable threshold.  To determine the maximum probability of collision, the covariance ellipsoid of the object possessing a covariance matrix </w:t>
-      </w:r>
-      <w:proofErr w:type="gramStart"/>
+        <w:t xml:space="preserve"> proposed a method by which the maximum possible probability of collision could be determined for a close approach event for which only one object has position uncertainty information.  This is of particular use in determining whether an encounter may be of risk to an asset, as the maximum probability of collision may be below an actionable threshold.  To determine the maximum probability of collision, the covariance ellipsoid of the object possessing a covariance matrix is mapped to the conjunction plane and distended so that the </w:t>
+      </w:r>
+      <w:proofErr w:type="spellStart"/>
       <w:r>
         <w:rPr>
           <w:rFonts w:cs="Arial"/>
           <w:szCs w:val="24"/>
         </w:rPr>
-        <w:t xml:space="preserve">is mapped to the conjunction plane and distended so that the </w:t>
-      </w:r>
-      <w:proofErr w:type="spellStart"/>
+        <w:t>Mahalanobis</w:t>
+      </w:r>
+      <w:proofErr w:type="spellEnd"/>
       <w:r>
         <w:rPr>
           <w:rFonts w:cs="Arial"/>
           <w:szCs w:val="24"/>
         </w:rPr>
-        <w:t>Mahalanobis</w:t>
-      </w:r>
-      <w:proofErr w:type="spellEnd"/>
+        <w:t xml:space="preserve"> distance between the two objects is equal to one.  To do this, the covariance of the secondary object is oriented along a </w:t>
+      </w:r>
+      <w:proofErr w:type="gramStart"/>
       <w:r>
         <w:rPr>
           <w:rFonts w:cs="Arial"/>
           <w:szCs w:val="24"/>
         </w:rPr>
-        <w:t xml:space="preserve"> distance between the two </w:t>
-      </w:r>
+        <w:t>one dimensional</w:t>
+      </w:r>
+      <w:proofErr w:type="gramEnd"/>
       <w:r>
         <w:rPr>
           <w:rFonts w:cs="Arial"/>
           <w:szCs w:val="24"/>
         </w:rPr>
-        <w:lastRenderedPageBreak/>
-        <w:t>objects is equal to one</w:t>
-      </w:r>
-      <w:proofErr w:type="gramEnd"/>
+        <w:t xml:space="preserve"> position uncertainty along the miss vector between the two objects. Graphically, this can be seen in </w:t>
+      </w:r>
       <w:r>
         <w:rPr>
           <w:rFonts w:cs="Arial"/>
           <w:szCs w:val="24"/>
         </w:rPr>
-        <w:t xml:space="preserve">.  To do this, the covariance of the secondary object is oriented along a one dimensional position uncertainty along the miss vector between the two objects. Graphically, this </w:t>
-      </w:r>
-      <w:proofErr w:type="gramStart"/>
+        <w:fldChar w:fldCharType="begin"/>
+      </w:r>
       <w:r>
         <w:rPr>
           <w:rFonts w:cs="Arial"/>
           <w:szCs w:val="24"/>
         </w:rPr>
-        <w:t>can be seen</w:t>
-      </w:r>
-      <w:proofErr w:type="gramEnd"/>
+        <w:instrText xml:space="preserve"> REF _Ref511052284 \h </w:instrText>
+      </w:r>
       <w:r>
         <w:rPr>
           <w:rFonts w:cs="Arial"/>
           <w:szCs w:val="24"/>
         </w:rPr>
-        <w:t xml:space="preserve"> in </w:t>
+        <w:instrText xml:space="preserve"> \* MERGEFORMAT </w:instrText>
       </w:r>
       <w:r>
         <w:rPr>
           <w:rFonts w:cs="Arial"/>
           <w:szCs w:val="24"/>
         </w:rPr>
-        <w:fldChar w:fldCharType="begin"/>
       </w:r>
       <w:r>
         <w:rPr>
           <w:rFonts w:cs="Arial"/>
           <w:szCs w:val="24"/>
         </w:rPr>
-        <w:instrText xml:space="preserve"> REF _Ref511052284 \h </w:instrText>
+        <w:fldChar w:fldCharType="separate"/>
+      </w:r>
+      <w:r>
+        <w:rPr>
+          <w:rFonts w:cs="Arial"/>
+        </w:rPr>
+        <w:t xml:space="preserve">Figure </w:t>
+      </w:r>
+      <w:r>
+        <w:rPr>
+          <w:rFonts w:cs="Arial"/>
+          <w:noProof/>
+        </w:rPr>
+        <w:t>3</w:t>
       </w:r>
       <w:r>
         <w:rPr>
           <w:rFonts w:cs="Arial"/>
           <w:szCs w:val="24"/>
         </w:rPr>
-        <w:instrText xml:space="preserve"> \* MERGEFORMAT </w:instrText>
+        <w:fldChar w:fldCharType="end"/>
       </w:r>
       <w:r>
         <w:rPr>
           <w:rFonts w:cs="Arial"/>
           <w:szCs w:val="24"/>
         </w:rPr>
-      </w:r>
-      <w:r>
-        <w:rPr>
-          <w:rFonts w:cs="Arial"/>
-          <w:szCs w:val="24"/>
-        </w:rPr>
-        <w:fldChar w:fldCharType="separate"/>
-      </w:r>
-      <w:r>
-        <w:rPr>
-          <w:rFonts w:cs="Arial"/>
-        </w:rPr>
-        <w:t xml:space="preserve">Figure </w:t>
-      </w:r>
-      <w:r>
-        <w:rPr>
-          <w:rFonts w:cs="Arial"/>
-          <w:noProof/>
-        </w:rPr>
-        <w:t>3</w:t>
-      </w:r>
-      <w:r>
-        <w:rPr>
-          <w:rFonts w:cs="Arial"/>
-          <w:szCs w:val="24"/>
-        </w:rPr>
-        <w:fldChar w:fldCharType="end"/>
-      </w:r>
-      <w:r>
-        <w:rPr>
-          <w:rFonts w:cs="Arial"/>
-          <w:szCs w:val="24"/>
-        </w:rPr>
         <w:t>:</w:t>
       </w:r>
     </w:p>
@@ -4834,6 +4723,7 @@
         <w:rPr>
           <w:noProof/>
         </w:rPr>
+        <w:lastRenderedPageBreak/>
         <w:drawing>
           <wp:inline distT="0" distB="0" distL="0" distR="0" wp14:anchorId="540C3A0B" wp14:editId="741B8984">
             <wp:extent cx="5341620" cy="2407920"/>
@@ -4892,9 +4782,9 @@
           <w:szCs w:val="24"/>
         </w:rPr>
       </w:pPr>
-      <w:bookmarkStart w:id="24" w:name="_Ref511052284"/>
-      <w:bookmarkStart w:id="25" w:name="_Toc26336546"/>
-      <w:bookmarkStart w:id="26" w:name="_Toc26338287"/>
+      <w:bookmarkStart w:id="23" w:name="_Ref511052284"/>
+      <w:bookmarkStart w:id="24" w:name="_Toc26336546"/>
+      <w:bookmarkStart w:id="25" w:name="_Toc26338287"/>
       <w:r>
         <w:t xml:space="preserve">Figure </w:t>
       </w:r>
@@ -4928,45 +4818,45 @@
         </w:rPr>
         <w:fldChar w:fldCharType="end"/>
       </w:r>
+      <w:bookmarkEnd w:id="23"/>
+      <w:r>
+        <w:t xml:space="preserve">: Graphic Representation on Maximum Pc Covariance in the Conjunction </w:t>
+      </w:r>
+      <w:proofErr w:type="spellStart"/>
+      <w:r>
+        <w:t>Plane</w:t>
+      </w:r>
+      <w:r>
+        <w:rPr>
+          <w:vertAlign w:val="superscript"/>
+        </w:rPr>
+        <w:fldChar w:fldCharType="begin"/>
+      </w:r>
+      <w:r>
+        <w:rPr>
+          <w:vertAlign w:val="superscript"/>
+        </w:rPr>
+        <w:instrText xml:space="preserve"> NOTEREF _Ref511050353 \h  \* MERGEFORMAT </w:instrText>
+      </w:r>
+      <w:r>
+        <w:rPr>
+          <w:vertAlign w:val="superscript"/>
+        </w:rPr>
+      </w:r>
+      <w:r>
+        <w:rPr>
+          <w:vertAlign w:val="superscript"/>
+        </w:rPr>
+        <w:fldChar w:fldCharType="separate"/>
+      </w:r>
+      <w:r>
+        <w:rPr>
+          <w:vertAlign w:val="superscript"/>
+        </w:rPr>
+        <w:t>ii</w:t>
+      </w:r>
       <w:bookmarkEnd w:id="24"/>
-      <w:r>
-        <w:t xml:space="preserve">: Graphic Representation on Maximum Pc Covariance in the Conjunction </w:t>
-      </w:r>
-      <w:proofErr w:type="spellStart"/>
-      <w:r>
-        <w:t>Plane</w:t>
-      </w:r>
-      <w:r>
-        <w:rPr>
-          <w:vertAlign w:val="superscript"/>
-        </w:rPr>
-        <w:fldChar w:fldCharType="begin"/>
-      </w:r>
-      <w:r>
-        <w:rPr>
-          <w:vertAlign w:val="superscript"/>
-        </w:rPr>
-        <w:instrText xml:space="preserve"> NOTEREF _Ref511050353 \h  \* MERGEFORMAT </w:instrText>
-      </w:r>
-      <w:r>
-        <w:rPr>
-          <w:vertAlign w:val="superscript"/>
-        </w:rPr>
-      </w:r>
-      <w:r>
-        <w:rPr>
-          <w:vertAlign w:val="superscript"/>
-        </w:rPr>
-        <w:fldChar w:fldCharType="separate"/>
-      </w:r>
-      <w:r>
-        <w:rPr>
-          <w:vertAlign w:val="superscript"/>
-        </w:rPr>
-        <w:t>ii</w:t>
-      </w:r>
       <w:bookmarkEnd w:id="25"/>
-      <w:bookmarkEnd w:id="26"/>
       <w:proofErr w:type="spellEnd"/>
       <w:r>
         <w:rPr>
@@ -4988,7 +4878,7 @@
           <w:rFonts w:cs="Arial"/>
           <w:szCs w:val="24"/>
         </w:rPr>
-        <w:t>Since this unknown uncertainty resulting in maximum probability of collision is oriented along the miss vector, it may be characterized using a constant in conjunction with the relative miss vector</w:t>
+        <w:t xml:space="preserve">Since this unknown uncertainty resulting in maximum probability of collision is oriented along the miss vector, it may be </w:t>
       </w:r>
       <w:proofErr w:type="gramStart"/>
       <w:r>
@@ -4996,9 +4886,16 @@
           <w:rFonts w:cs="Arial"/>
           <w:szCs w:val="24"/>
         </w:rPr>
-        <w:t xml:space="preserve">, </w:t>
+        <w:t>characterized</w:t>
       </w:r>
       <w:proofErr w:type="gramEnd"/>
+      <w:r>
+        <w:rPr>
+          <w:rFonts w:cs="Arial"/>
+          <w:szCs w:val="24"/>
+        </w:rPr>
+        <w:t xml:space="preserve"> using a constant in conjunction with the relative miss vector, </w:t>
+      </w:r>
       <m:oMath>
         <m:sSub>
           <m:sSubPr>
@@ -5276,17 +5173,7 @@
           <w:bCs/>
           <w:szCs w:val="24"/>
         </w:rPr>
-        <w:t xml:space="preserve">Error! Reference source not </w:t>
-      </w:r>
-      <w:proofErr w:type="gramStart"/>
-      <w:r>
-        <w:rPr>
-          <w:rFonts w:eastAsiaTheme="minorEastAsia" w:cs="Arial"/>
-          <w:b/>
-          <w:bCs/>
-          <w:szCs w:val="24"/>
-        </w:rPr>
-        <w:t>found.</w:t>
+        <w:t>Error! Reference source not found.</w:t>
       </w:r>
       <w:r>
         <w:rPr>
@@ -5300,15 +5187,7 @@
           <w:rFonts w:eastAsiaTheme="minorEastAsia" w:cs="Arial"/>
           <w:szCs w:val="24"/>
         </w:rPr>
-        <w:t>,</w:t>
-      </w:r>
-      <w:proofErr w:type="gramEnd"/>
-      <w:r>
-        <w:rPr>
-          <w:rFonts w:eastAsiaTheme="minorEastAsia" w:cs="Arial"/>
-          <w:szCs w:val="24"/>
-        </w:rPr>
-        <w:t xml:space="preserve"> we know that the probability of collision may be characterized as:</w:t>
+        <w:t>, we know that the probability of collision may be characterized as:</w:t>
       </w:r>
     </w:p>
     <w:p>
@@ -5778,7 +5657,7 @@
           <w:rFonts w:eastAsiaTheme="minorEastAsia" w:cs="Arial"/>
           <w:szCs w:val="24"/>
         </w:rPr>
-        <w:t xml:space="preserve"> combined position uncertainty of the two objects for probability of collision calculation, and </w:t>
+        <w:t xml:space="preserve"> combined position uncertainty of the two objects for probability of collision </w:t>
       </w:r>
       <w:proofErr w:type="gramStart"/>
       <w:r>
@@ -5786,7 +5665,7 @@
           <w:rFonts w:eastAsiaTheme="minorEastAsia" w:cs="Arial"/>
           <w:szCs w:val="24"/>
         </w:rPr>
-        <w:t>is characterized</w:t>
+        <w:t>calculation, and</w:t>
       </w:r>
       <w:proofErr w:type="gramEnd"/>
       <w:r>
@@ -5794,23 +5673,7 @@
           <w:rFonts w:eastAsiaTheme="minorEastAsia" w:cs="Arial"/>
           <w:szCs w:val="24"/>
         </w:rPr>
-        <w:t xml:space="preserve"> as the sum of the two position </w:t>
-      </w:r>
-      <w:proofErr w:type="spellStart"/>
-      <w:r>
-        <w:rPr>
-          <w:rFonts w:eastAsiaTheme="minorEastAsia" w:cs="Arial"/>
-          <w:szCs w:val="24"/>
-        </w:rPr>
-        <w:t>covariances</w:t>
-      </w:r>
-      <w:proofErr w:type="spellEnd"/>
-      <w:r>
-        <w:rPr>
-          <w:rFonts w:eastAsiaTheme="minorEastAsia" w:cs="Arial"/>
-          <w:szCs w:val="24"/>
-        </w:rPr>
-        <w:t xml:space="preserve"> in a common frame.</w:t>
+        <w:t xml:space="preserve"> is characterized as the sum of the two position covariances in a common frame.</w:t>
       </w:r>
     </w:p>
     <w:p>
@@ -6195,17 +6058,8 @@
           <w:rFonts w:eastAsiaTheme="minorEastAsia" w:cs="Arial"/>
           <w:szCs w:val="24"/>
         </w:rPr>
-        <w:t xml:space="preserve">By differentiating this equation with respect </w:t>
-      </w:r>
-      <w:proofErr w:type="gramStart"/>
-      <w:r>
-        <w:rPr>
-          <w:rFonts w:eastAsiaTheme="minorEastAsia" w:cs="Arial"/>
-          <w:szCs w:val="24"/>
-        </w:rPr>
-        <w:t xml:space="preserve">to </w:t>
-      </w:r>
-      <w:proofErr w:type="gramEnd"/>
+        <w:t xml:space="preserve">By differentiating this equation with respect to </w:t>
+      </w:r>
       <m:oMath>
         <m:sSub>
           <m:sSubPr>
@@ -6280,23 +6134,7 @@
           <w:rFonts w:eastAsiaTheme="minorEastAsia" w:cs="Arial"/>
           <w:szCs w:val="24"/>
         </w:rPr>
-        <w:t xml:space="preserve"> which maximizes the probability of collision with respect to the known obje</w:t>
-      </w:r>
-      <w:proofErr w:type="spellStart"/>
-      <w:r>
-        <w:rPr>
-          <w:rFonts w:eastAsiaTheme="minorEastAsia" w:cs="Arial"/>
-          <w:szCs w:val="24"/>
-        </w:rPr>
-        <w:t>ct</w:t>
-      </w:r>
-      <w:proofErr w:type="spellEnd"/>
-      <w:r>
-        <w:rPr>
-          <w:rFonts w:eastAsiaTheme="minorEastAsia" w:cs="Arial"/>
-          <w:szCs w:val="24"/>
-        </w:rPr>
-        <w:t xml:space="preserve"> position uncertainty and miss vector.</w:t>
+        <w:t xml:space="preserve"> which maximizes the probability of collision with respect to the known object position uncertainty and miss vector.</w:t>
       </w:r>
     </w:p>
     <w:p>
@@ -6723,6 +6561,7 @@
           <w:rFonts w:eastAsiaTheme="minorEastAsia" w:cs="Arial"/>
           <w:szCs w:val="24"/>
         </w:rPr>
+        <w:lastRenderedPageBreak/>
         <w:t xml:space="preserve">As stated before, the </w:t>
       </w:r>
       <w:proofErr w:type="spellStart"/>
@@ -6739,23 +6578,7 @@
           <w:rFonts w:eastAsiaTheme="minorEastAsia" w:cs="Arial"/>
           <w:szCs w:val="24"/>
         </w:rPr>
-        <w:t xml:space="preserve"> distance of the miss geometry becomes a value of </w:t>
-      </w:r>
-      <w:proofErr w:type="gramStart"/>
-      <w:r>
-        <w:rPr>
-          <w:rFonts w:eastAsiaTheme="minorEastAsia" w:cs="Arial"/>
-          <w:szCs w:val="24"/>
-        </w:rPr>
-        <w:t>1</w:t>
-      </w:r>
-      <w:proofErr w:type="gramEnd"/>
-      <w:r>
-        <w:rPr>
-          <w:rFonts w:eastAsiaTheme="minorEastAsia" w:cs="Arial"/>
-          <w:szCs w:val="24"/>
-        </w:rPr>
-        <w:t>, this causes Frisbee’s approximation to reduce to:</w:t>
+        <w:t xml:space="preserve"> distance of the miss geometry becomes a value of 1, this causes Frisbee’s approximation to reduce to:</w:t>
       </w:r>
     </w:p>
     <w:p>
@@ -6881,7 +6704,7 @@
           <w:rFonts w:cs="Arial"/>
           <w:szCs w:val="24"/>
         </w:rPr>
-        <w:t xml:space="preserve">Frisbee’s approximation functions simplify the calculation of the maximum probability of collision by removing the integration of the debris spatial density from the probability of collision equation instead opting to multiply the debris spatial density at the time of closest approach by the area of the exclusion zone.  This is effectively </w:t>
+        <w:t xml:space="preserve">Frisbee’s approximation functions simplify the calculation of the maximum probability of collision by removing the integration of the debris spatial density from the probability of collision equation instead opting to multiply the debris spatial density at the </w:t>
       </w:r>
       <w:proofErr w:type="gramStart"/>
       <w:r>
@@ -6889,7 +6712,7 @@
           <w:rFonts w:cs="Arial"/>
           <w:szCs w:val="24"/>
         </w:rPr>
-        <w:t>making the assumption</w:t>
+        <w:t>time of closest</w:t>
       </w:r>
       <w:proofErr w:type="gramEnd"/>
       <w:r>
@@ -6897,7 +6720,7 @@
           <w:rFonts w:cs="Arial"/>
           <w:szCs w:val="24"/>
         </w:rPr>
-        <w:t xml:space="preserve"> that the debris spatial density is constant over the entire cross-sectional area of the exclusion zone.  This causes the approximation to tend to overestimate the actual probability of collision, and </w:t>
+        <w:t xml:space="preserve"> approach by the area of the exclusion zone.  This is effectively </w:t>
       </w:r>
       <w:proofErr w:type="gramStart"/>
       <w:r>
@@ -6905,7 +6728,7 @@
           <w:rFonts w:cs="Arial"/>
           <w:szCs w:val="24"/>
         </w:rPr>
-        <w:t>can be seen</w:t>
+        <w:t>making the assumption</w:t>
       </w:r>
       <w:proofErr w:type="gramEnd"/>
       <w:r>
@@ -6913,7 +6736,7 @@
           <w:rFonts w:cs="Arial"/>
           <w:szCs w:val="24"/>
         </w:rPr>
-        <w:t xml:space="preserve"> in </w:t>
+        <w:t xml:space="preserve"> that the debris spatial density is constant over the entire cross-sectional area of the exclusion zone.  This causes the approximation to tend to overestimate the actual probability of collision, and can be seen in </w:t>
       </w:r>
       <w:r>
         <w:rPr>
@@ -7054,9 +6877,9 @@
           <w:szCs w:val="24"/>
         </w:rPr>
       </w:pPr>
-      <w:bookmarkStart w:id="27" w:name="_Ref510183854"/>
-      <w:bookmarkStart w:id="28" w:name="_Toc26336547"/>
-      <w:bookmarkStart w:id="29" w:name="_Toc26338288"/>
+      <w:bookmarkStart w:id="26" w:name="_Ref510183854"/>
+      <w:bookmarkStart w:id="27" w:name="_Toc26336547"/>
+      <w:bookmarkStart w:id="28" w:name="_Toc26338288"/>
       <w:r>
         <w:t xml:space="preserve">Figure </w:t>
       </w:r>
@@ -7090,12 +6913,12 @@
         </w:rPr>
         <w:fldChar w:fldCharType="end"/>
       </w:r>
+      <w:bookmarkEnd w:id="26"/>
+      <w:r>
+        <w:t>: Comparison of Frisbee’s Approximation to the Integrated Maximum Probability of Collision for Frisbee’s Example.</w:t>
+      </w:r>
       <w:bookmarkEnd w:id="27"/>
-      <w:r>
-        <w:t>: Comparison of Frisbee’s Approximation to the Integrated Maximum Probability of Collision for Frisbee’s Example.</w:t>
-      </w:r>
       <w:bookmarkEnd w:id="28"/>
-      <w:bookmarkEnd w:id="29"/>
     </w:p>
     <w:p>
       <w:pPr>
@@ -7203,79 +7026,63 @@
           <w:rFonts w:cs="Arial"/>
           <w:szCs w:val="24"/>
         </w:rPr>
-        <w:t xml:space="preserve">, an extreme operational example </w:t>
-      </w:r>
-      <w:proofErr w:type="gramStart"/>
+        <w:t xml:space="preserve">, an extreme operational example is analyzed with varying hard body radii, and Frisbee’s approximation begins to give answers that no longer make physical sense as the approximated probability of </w:t>
+      </w:r>
       <w:r>
         <w:rPr>
           <w:rFonts w:cs="Arial"/>
           <w:szCs w:val="24"/>
         </w:rPr>
-        <w:t>is analyzed</w:t>
-      </w:r>
-      <w:proofErr w:type="gramEnd"/>
+        <w:lastRenderedPageBreak/>
+        <w:t xml:space="preserve">collision exceeds a value of unity.  For this reason, </w:t>
+      </w:r>
+      <w:proofErr w:type="spellStart"/>
       <w:r>
         <w:rPr>
           <w:rFonts w:cs="Arial"/>
           <w:szCs w:val="24"/>
         </w:rPr>
-        <w:t xml:space="preserve"> with varying hard body radii, and Frisbee’s approximation begins to give answers that no longer make physical sense as the approximated probability of </w:t>
-      </w:r>
+        <w:t>Omitron</w:t>
+      </w:r>
+      <w:proofErr w:type="spellEnd"/>
       <w:r>
         <w:rPr>
           <w:rFonts w:cs="Arial"/>
           <w:szCs w:val="24"/>
         </w:rPr>
-        <w:lastRenderedPageBreak/>
-        <w:t xml:space="preserve">collision exceeds a value of unity.  For this reason, </w:t>
-      </w:r>
-      <w:proofErr w:type="spellStart"/>
-      <w:r>
+        <w:t xml:space="preserve"> has coded its output probability of collision to reflect the debris spatial density as integrated over the entire exclusion zone instead of using the approximation.</w:t>
+      </w:r>
+    </w:p>
+    <w:p>
+      <w:pPr>
+        <w:jc w:val="both"/>
         <w:rPr>
           <w:rFonts w:cs="Arial"/>
           <w:szCs w:val="24"/>
         </w:rPr>
-        <w:t>Omitron</w:t>
-      </w:r>
-      <w:proofErr w:type="spellEnd"/>
+      </w:pPr>
       <w:r>
         <w:rPr>
           <w:rFonts w:cs="Arial"/>
           <w:szCs w:val="24"/>
         </w:rPr>
-        <w:t xml:space="preserve"> has coded its output probability of collision to reflect the debris spatial density as integrated over the entire exclusion zone instead of using the approximation.</w:t>
-      </w:r>
-    </w:p>
-    <w:p>
-      <w:pPr>
-        <w:jc w:val="both"/>
+        <w:t xml:space="preserve">This will give operators a better measure of the maximum probability of collision and the </w:t>
+      </w:r>
+      <w:proofErr w:type="gramStart"/>
+      <w:r>
         <w:rPr>
           <w:rFonts w:cs="Arial"/>
           <w:szCs w:val="24"/>
         </w:rPr>
-      </w:pPr>
+        <w:t>outputs</w:t>
+      </w:r>
+      <w:proofErr w:type="gramEnd"/>
       <w:r>
         <w:rPr>
           <w:rFonts w:cs="Arial"/>
           <w:szCs w:val="24"/>
         </w:rPr>
-        <w:t>This will give operators a better measure of the maximum probability of collision and the outputs will be more robust in that they will not give non-</w:t>
-      </w:r>
-      <w:proofErr w:type="spellStart"/>
-      <w:r>
-        <w:rPr>
-          <w:rFonts w:cs="Arial"/>
-          <w:szCs w:val="24"/>
-        </w:rPr>
-        <w:t>sensical</w:t>
-      </w:r>
-      <w:proofErr w:type="spellEnd"/>
-      <w:r>
-        <w:rPr>
-          <w:rFonts w:cs="Arial"/>
-          <w:szCs w:val="24"/>
-        </w:rPr>
-        <w:t xml:space="preserve"> results under specific conditions.</w:t>
+        <w:t xml:space="preserve"> will be more robust in that they will not give non-sensical results under specific conditions.</w:t>
       </w:r>
     </w:p>
     <w:p>
@@ -7343,9 +7150,9 @@
       <w:pPr>
         <w:pStyle w:val="Caption"/>
       </w:pPr>
-      <w:bookmarkStart w:id="30" w:name="_Ref510184080"/>
-      <w:bookmarkStart w:id="31" w:name="_Toc26336548"/>
-      <w:bookmarkStart w:id="32" w:name="_Toc26338289"/>
+      <w:bookmarkStart w:id="29" w:name="_Ref510184080"/>
+      <w:bookmarkStart w:id="30" w:name="_Toc26336548"/>
+      <w:bookmarkStart w:id="31" w:name="_Toc26338289"/>
       <w:r>
         <w:t xml:space="preserve">Figure </w:t>
       </w:r>
@@ -7379,53 +7186,53 @@
         </w:rPr>
         <w:fldChar w:fldCharType="end"/>
       </w:r>
+      <w:bookmarkEnd w:id="29"/>
+      <w:r>
+        <w:t xml:space="preserve">: </w:t>
+      </w:r>
+      <w:r>
+        <w:t xml:space="preserve">Comparison of Frisbee’s Approximation to the Integrated Maximum Probability of Collision for </w:t>
+      </w:r>
+      <w:r>
+        <w:t>Collision with a Pc = 4.20E-01</w:t>
+      </w:r>
+      <w:r>
+        <w:t>.</w:t>
+      </w:r>
       <w:bookmarkEnd w:id="30"/>
-      <w:r>
-        <w:t xml:space="preserve">: </w:t>
-      </w:r>
-      <w:r>
-        <w:t xml:space="preserve">Comparison of Frisbee’s Approximation to the Integrated Maximum Probability of Collision for </w:t>
-      </w:r>
-      <w:r>
-        <w:t>Collision with a Pc = 4.20E-01</w:t>
-      </w:r>
-      <w:r>
-        <w:t>.</w:t>
-      </w:r>
       <w:bookmarkEnd w:id="31"/>
+    </w:p>
+    <w:p>
+      <w:pPr>
+        <w:jc w:val="center"/>
+        <w:rPr>
+          <w:rFonts w:cs="Arial"/>
+          <w:szCs w:val="24"/>
+        </w:rPr>
+      </w:pPr>
+    </w:p>
+    <w:p>
+      <w:pPr>
+        <w:jc w:val="both"/>
+        <w:rPr>
+          <w:rFonts w:cs="Arial"/>
+          <w:szCs w:val="24"/>
+        </w:rPr>
+      </w:pPr>
+    </w:p>
+    <w:p>
+      <w:pPr>
+        <w:pStyle w:val="Heading2"/>
+      </w:pPr>
+      <w:bookmarkStart w:id="32" w:name="_Toc26338282"/>
+      <w:r>
+        <w:lastRenderedPageBreak/>
+        <w:t>Frisbee’s Method of Determining Maximum 2D Probability of Collision – Source Code Description</w:t>
+      </w:r>
       <w:bookmarkEnd w:id="32"/>
     </w:p>
     <w:p>
       <w:pPr>
-        <w:jc w:val="center"/>
-        <w:rPr>
-          <w:rFonts w:cs="Arial"/>
-          <w:szCs w:val="24"/>
-        </w:rPr>
-      </w:pPr>
-    </w:p>
-    <w:p>
-      <w:pPr>
-        <w:jc w:val="both"/>
-        <w:rPr>
-          <w:rFonts w:cs="Arial"/>
-          <w:szCs w:val="24"/>
-        </w:rPr>
-      </w:pPr>
-    </w:p>
-    <w:p>
-      <w:pPr>
-        <w:pStyle w:val="Heading2"/>
-      </w:pPr>
-      <w:bookmarkStart w:id="33" w:name="_Toc26338282"/>
-      <w:r>
-        <w:lastRenderedPageBreak/>
-        <w:t>Frisbee’s Method of Determining Maximum 2D Probability of Collision – Source Code Description</w:t>
-      </w:r>
-      <w:bookmarkEnd w:id="33"/>
-    </w:p>
-    <w:p>
-      <w:pPr>
         <w:pStyle w:val="BodyText"/>
       </w:pPr>
       <w:r>
@@ -7449,13 +7256,8 @@
       <w:pPr>
         <w:pStyle w:val="BodyText"/>
       </w:pPr>
-      <w:proofErr w:type="gramStart"/>
-      <w:r>
-        <w:t>routine</w:t>
-      </w:r>
-      <w:proofErr w:type="gramEnd"/>
-      <w:r>
-        <w:t>, which estimates the probability of collision using the formula above.</w:t>
+      <w:r>
+        <w:t>routine, which estimates the probability of collision using the formula above.</w:t>
       </w:r>
     </w:p>
     <w:p/>
@@ -7471,8 +7273,8 @@
       <w:pPr>
         <w:pStyle w:val="Caption"/>
       </w:pPr>
-      <w:bookmarkStart w:id="34" w:name="_Toc26336584"/>
-      <w:bookmarkStart w:id="35" w:name="_Toc26338293"/>
+      <w:bookmarkStart w:id="33" w:name="_Toc26336584"/>
+      <w:bookmarkStart w:id="34" w:name="_Toc26338293"/>
       <w:r>
         <w:t xml:space="preserve">Table </w:t>
       </w:r>
@@ -7515,8 +7317,8 @@
       <w:r>
         <w:t xml:space="preserve"> Routine Input Parameters</w:t>
       </w:r>
+      <w:bookmarkEnd w:id="33"/>
       <w:bookmarkEnd w:id="34"/>
-      <w:bookmarkEnd w:id="35"/>
     </w:p>
     <w:tbl>
       <w:tblPr>
@@ -7921,7 +7723,15 @@
             </w:r>
             <w:proofErr w:type="spellEnd"/>
             <w:r>
-              <w:t>” – Hard body region defined as a square with equivalent area to a circle with radius as defined y HBR</w:t>
+              <w:t xml:space="preserve">” – Hard body region defined as a square with equivalent area to a circle with radius as defined </w:t>
+            </w:r>
+            <w:proofErr w:type="spellStart"/>
+            <w:r>
+              <w:t>y</w:t>
+            </w:r>
+            <w:proofErr w:type="spellEnd"/>
+            <w:r>
+              <w:t xml:space="preserve"> HBR</w:t>
             </w:r>
           </w:p>
         </w:tc>
@@ -7944,8 +7754,8 @@
       <w:pPr>
         <w:pStyle w:val="Caption"/>
       </w:pPr>
-      <w:bookmarkStart w:id="36" w:name="_Toc26336585"/>
-      <w:bookmarkStart w:id="37" w:name="_Toc26338294"/>
+      <w:bookmarkStart w:id="35" w:name="_Toc26336585"/>
+      <w:bookmarkStart w:id="36" w:name="_Toc26338294"/>
       <w:r>
         <w:t xml:space="preserve">Table </w:t>
       </w:r>
@@ -8009,8 +7819,8 @@
         </w:rPr>
         <w:t xml:space="preserve"> Parameters</w:t>
       </w:r>
+      <w:bookmarkEnd w:id="35"/>
       <w:bookmarkEnd w:id="36"/>
-      <w:bookmarkEnd w:id="37"/>
     </w:p>
     <w:tbl>
       <w:tblPr>
@@ -8114,8 +7924,13 @@
       <w:pPr>
         <w:pStyle w:val="BodyText"/>
       </w:pPr>
-      <w:r>
-        <w:t>..\</w:t>
+      <w:proofErr w:type="gramStart"/>
+      <w:r>
+        <w:t>..</w:t>
+      </w:r>
+      <w:proofErr w:type="gramEnd"/>
+      <w:r>
+        <w:t>\</w:t>
       </w:r>
       <w:r>
         <w:t>SDK\UnitTest\</w:t>
@@ -8135,23 +7950,15 @@
         <w:pStyle w:val="BodyText"/>
       </w:pPr>
       <w:r>
-        <w:t xml:space="preserve">These test cases </w:t>
+        <w:t xml:space="preserve">These test cases were developed using previously defined </w:t>
       </w:r>
       <w:proofErr w:type="gramStart"/>
       <w:r>
-        <w:t>were developed</w:t>
+        <w:t>stressing</w:t>
       </w:r>
       <w:proofErr w:type="gramEnd"/>
       <w:r>
-        <w:t xml:space="preserve"> using previously defined stressing cases developed by </w:t>
-      </w:r>
-      <w:proofErr w:type="spellStart"/>
-      <w:r>
-        <w:t>Alfano</w:t>
-      </w:r>
-      <w:proofErr w:type="spellEnd"/>
-      <w:r>
-        <w:t xml:space="preserve"> 2009</w:t>
+        <w:t xml:space="preserve"> cases developed by Alfano 2009</w:t>
       </w:r>
       <w:r>
         <w:rPr>
@@ -8183,37 +7990,24 @@
           <w:bCs w:val="0"/>
           <w:vertAlign w:val="superscript"/>
         </w:rPr>
-        <w:t xml:space="preserve">Error! Bookmark not </w:t>
-      </w:r>
-      <w:proofErr w:type="gramStart"/>
-      <w:r>
-        <w:rPr>
-          <w:b/>
-          <w:bCs w:val="0"/>
+        <w:t>Error! Bookmark not defined.</w:t>
+      </w:r>
+      <w:r>
+        <w:rPr>
           <w:vertAlign w:val="superscript"/>
         </w:rPr>
-        <w:t>defined.</w:t>
-      </w:r>
-      <w:r>
-        <w:rPr>
-          <w:vertAlign w:val="superscript"/>
-        </w:rPr>
         <w:fldChar w:fldCharType="end"/>
       </w:r>
       <w:r>
-        <w:t>,</w:t>
-      </w:r>
-      <w:proofErr w:type="gramEnd"/>
-      <w:r>
-        <w:t xml:space="preserve"> manufactured test cases corresponding to Frisbee’s examples provided within his paper, and previously validated test cases from initial examination of this work.</w:t>
+        <w:t>, manufactured test cases corresponding to Frisbee’s examples provided within his paper, and previously validated test cases from initial examination of this work.</w:t>
       </w:r>
     </w:p>
     <w:p>
       <w:pPr>
         <w:pStyle w:val="Caption"/>
       </w:pPr>
-      <w:bookmarkStart w:id="38" w:name="_Toc26336586"/>
-      <w:bookmarkStart w:id="39" w:name="_Toc26338295"/>
+      <w:bookmarkStart w:id="37" w:name="_Toc26336586"/>
+      <w:bookmarkStart w:id="38" w:name="_Toc26338295"/>
       <w:r>
         <w:t xml:space="preserve">Table </w:t>
       </w:r>
@@ -8271,8 +8065,8 @@
         </w:rPr>
         <w:t>UnIt Test Cases</w:t>
       </w:r>
+      <w:bookmarkEnd w:id="37"/>
       <w:bookmarkEnd w:id="38"/>
-      <w:bookmarkEnd w:id="39"/>
     </w:p>
     <w:tbl>
       <w:tblPr>
@@ -8346,13 +8140,8 @@
             <w:pPr>
               <w:pStyle w:val="BodyText"/>
             </w:pPr>
-            <w:proofErr w:type="spellStart"/>
-            <w:r>
-              <w:t>Alfano</w:t>
-            </w:r>
-            <w:proofErr w:type="spellEnd"/>
-            <w:r>
-              <w:t xml:space="preserve"> test case 1</w:t>
+            <w:r>
+              <w:t>Alfano test case 1</w:t>
             </w:r>
           </w:p>
         </w:tc>
@@ -8388,13 +8177,8 @@
             <w:pPr>
               <w:pStyle w:val="BodyText"/>
             </w:pPr>
-            <w:proofErr w:type="spellStart"/>
-            <w:r>
-              <w:t>Alfano</w:t>
-            </w:r>
-            <w:proofErr w:type="spellEnd"/>
-            <w:r>
-              <w:t xml:space="preserve"> test case 2</w:t>
+            <w:r>
+              <w:t>Alfano test case 2</w:t>
             </w:r>
           </w:p>
         </w:tc>
@@ -8430,13 +8214,8 @@
             <w:pPr>
               <w:pStyle w:val="BodyText"/>
             </w:pPr>
-            <w:proofErr w:type="spellStart"/>
-            <w:r>
-              <w:t>Alfano</w:t>
-            </w:r>
-            <w:proofErr w:type="spellEnd"/>
-            <w:r>
-              <w:t xml:space="preserve"> test case 3</w:t>
+            <w:r>
+              <w:t>Alfano test case 3</w:t>
             </w:r>
           </w:p>
         </w:tc>
@@ -8472,13 +8251,8 @@
             <w:pPr>
               <w:pStyle w:val="BodyText"/>
             </w:pPr>
-            <w:proofErr w:type="spellStart"/>
-            <w:r>
-              <w:t>Alfano</w:t>
-            </w:r>
-            <w:proofErr w:type="spellEnd"/>
-            <w:r>
-              <w:t xml:space="preserve"> test case 4</w:t>
+            <w:r>
+              <w:t>Alfano test case 4</w:t>
             </w:r>
           </w:p>
         </w:tc>
@@ -8514,13 +8288,8 @@
             <w:pPr>
               <w:pStyle w:val="BodyText"/>
             </w:pPr>
-            <w:proofErr w:type="spellStart"/>
-            <w:r>
-              <w:t>Alfano</w:t>
-            </w:r>
-            <w:proofErr w:type="spellEnd"/>
-            <w:r>
-              <w:t xml:space="preserve"> test case 5</w:t>
+            <w:r>
+              <w:t>Alfano test case 5</w:t>
             </w:r>
           </w:p>
         </w:tc>
@@ -8556,13 +8325,8 @@
             <w:pPr>
               <w:pStyle w:val="BodyText"/>
             </w:pPr>
-            <w:proofErr w:type="spellStart"/>
-            <w:r>
-              <w:t>Alfano</w:t>
-            </w:r>
-            <w:proofErr w:type="spellEnd"/>
-            <w:r>
-              <w:t xml:space="preserve"> test case 6</w:t>
+            <w:r>
+              <w:t>Alfano test case 6</w:t>
             </w:r>
           </w:p>
         </w:tc>
@@ -8598,13 +8362,8 @@
             <w:pPr>
               <w:pStyle w:val="BodyText"/>
             </w:pPr>
-            <w:proofErr w:type="spellStart"/>
-            <w:r>
-              <w:t>Alfano</w:t>
-            </w:r>
-            <w:proofErr w:type="spellEnd"/>
-            <w:r>
-              <w:t xml:space="preserve"> test case 7</w:t>
+            <w:r>
+              <w:t>Alfano test case 7</w:t>
             </w:r>
           </w:p>
         </w:tc>
@@ -8641,13 +8400,8 @@
             <w:pPr>
               <w:pStyle w:val="BodyText"/>
             </w:pPr>
-            <w:proofErr w:type="spellStart"/>
-            <w:r>
-              <w:t>Alfano</w:t>
-            </w:r>
-            <w:proofErr w:type="spellEnd"/>
-            <w:r>
-              <w:t xml:space="preserve"> test case 8</w:t>
+            <w:r>
+              <w:t>Alfano test case 8</w:t>
             </w:r>
           </w:p>
         </w:tc>
@@ -8683,13 +8437,8 @@
             <w:pPr>
               <w:pStyle w:val="BodyText"/>
             </w:pPr>
-            <w:proofErr w:type="spellStart"/>
-            <w:r>
-              <w:t>Alfano</w:t>
-            </w:r>
-            <w:proofErr w:type="spellEnd"/>
-            <w:r>
-              <w:t xml:space="preserve"> test case 9</w:t>
+            <w:r>
+              <w:t>Alfano test case 9</w:t>
             </w:r>
           </w:p>
         </w:tc>
@@ -8725,13 +8474,8 @@
             <w:pPr>
               <w:pStyle w:val="BodyText"/>
             </w:pPr>
-            <w:proofErr w:type="spellStart"/>
-            <w:r>
-              <w:t>Alfano</w:t>
-            </w:r>
-            <w:proofErr w:type="spellEnd"/>
-            <w:r>
-              <w:t xml:space="preserve"> test case 10</w:t>
+            <w:r>
+              <w:t>Alfano test case 10</w:t>
             </w:r>
           </w:p>
         </w:tc>
@@ -8761,13 +8505,8 @@
             <w:pPr>
               <w:pStyle w:val="BodyText"/>
             </w:pPr>
-            <w:proofErr w:type="spellStart"/>
-            <w:r>
-              <w:t>Alfano</w:t>
-            </w:r>
-            <w:proofErr w:type="spellEnd"/>
-            <w:r>
-              <w:t xml:space="preserve"> test case 11</w:t>
+            <w:r>
+              <w:t>Alfano test case 11</w:t>
             </w:r>
           </w:p>
         </w:tc>
@@ -8798,7 +8537,6 @@
             <w:tcBorders>
               <w:bottom w:val="single" w:sz="4" w:space="0" w:color="auto"/>
             </w:tcBorders>
-            <w:shd w:val="clear" w:color="auto" w:fill="auto"/>
           </w:tcPr>
           <w:p>
             <w:pPr>
@@ -8808,7 +8546,15 @@
               </w:rPr>
             </w:pPr>
             <w:r>
-              <w:t>Manufactured Test Case Corresponding To Frisbee's Example (HBR=5)</w:t>
+              <w:t xml:space="preserve">Manufactured Test Case Corresponding </w:t>
+            </w:r>
+            <w:proofErr w:type="gramStart"/>
+            <w:r>
+              <w:t>To</w:t>
+            </w:r>
+            <w:proofErr w:type="gramEnd"/>
+            <w:r>
+              <w:t xml:space="preserve"> Frisbee's Example (HBR=5)</w:t>
             </w:r>
           </w:p>
         </w:tc>
@@ -8833,7 +8579,6 @@
         <w:tc>
           <w:tcPr>
             <w:tcW w:w="7015" w:type="dxa"/>
-            <w:shd w:val="clear" w:color="auto" w:fill="auto"/>
           </w:tcPr>
           <w:p>
             <w:pPr>
@@ -8843,7 +8588,15 @@
               </w:rPr>
             </w:pPr>
             <w:r>
-              <w:t>Manufactured Test Case Corresponding To Frisbee's Example (HBR=10)</w:t>
+              <w:t xml:space="preserve">Manufactured Test Case Corresponding </w:t>
+            </w:r>
+            <w:proofErr w:type="gramStart"/>
+            <w:r>
+              <w:t>To</w:t>
+            </w:r>
+            <w:proofErr w:type="gramEnd"/>
+            <w:r>
+              <w:t xml:space="preserve"> Frisbee's Example (HBR=10)</w:t>
             </w:r>
           </w:p>
         </w:tc>
@@ -8868,22 +8621,13 @@
         <w:tc>
           <w:tcPr>
             <w:tcW w:w="7015" w:type="dxa"/>
-            <w:shd w:val="clear" w:color="auto" w:fill="auto"/>
           </w:tcPr>
           <w:p>
             <w:pPr>
               <w:pStyle w:val="BodyText"/>
             </w:pPr>
             <w:r>
-              <w:t xml:space="preserve">Validation Test Case 1-1 from original development (FDSS-II-28-XXXX Single </w:t>
-            </w:r>
-            <w:proofErr w:type="spellStart"/>
-            <w:r>
-              <w:t>Cov</w:t>
-            </w:r>
-            <w:proofErr w:type="spellEnd"/>
-            <w:r>
-              <w:t xml:space="preserve"> Maximum Pc Validation) validated against independent code base of Joseph Frisbee</w:t>
+              <w:t>Validation Test Case 1-1 from original development (FDSS-II-28-XXXX Single Cov Maximum Pc Validation) validated against independent code base of Joseph Frisbee</w:t>
             </w:r>
           </w:p>
         </w:tc>
@@ -8908,22 +8652,13 @@
         <w:tc>
           <w:tcPr>
             <w:tcW w:w="7015" w:type="dxa"/>
-            <w:shd w:val="clear" w:color="auto" w:fill="auto"/>
           </w:tcPr>
           <w:p>
             <w:pPr>
               <w:pStyle w:val="BodyText"/>
             </w:pPr>
             <w:r>
-              <w:t xml:space="preserve">Validation Test Case 1-3 from original development (FDSS-II-28-XXXX Single </w:t>
-            </w:r>
-            <w:proofErr w:type="spellStart"/>
-            <w:r>
-              <w:t>Cov</w:t>
-            </w:r>
-            <w:proofErr w:type="spellEnd"/>
-            <w:r>
-              <w:t xml:space="preserve"> Maximum Pc Validation) validated against independent code base of Joseph Frisbee</w:t>
+              <w:t>Validation Test Case 1-3 from original development (FDSS-II-28-XXXX Single Cov Maximum Pc Validation) validated against independent code base of Joseph Frisbee</w:t>
             </w:r>
           </w:p>
         </w:tc>
@@ -8948,22 +8683,13 @@
         <w:tc>
           <w:tcPr>
             <w:tcW w:w="7015" w:type="dxa"/>
-            <w:shd w:val="clear" w:color="auto" w:fill="auto"/>
           </w:tcPr>
           <w:p>
             <w:pPr>
               <w:pStyle w:val="BodyText"/>
             </w:pPr>
             <w:r>
-              <w:t xml:space="preserve">Validation Test Case 1-4 from original development (FDSS-II-28-XXXX Single </w:t>
-            </w:r>
-            <w:proofErr w:type="spellStart"/>
-            <w:r>
-              <w:t>Cov</w:t>
-            </w:r>
-            <w:proofErr w:type="spellEnd"/>
-            <w:r>
-              <w:t xml:space="preserve"> Maximum Pc Validation) validated against independent code base of Joseph Frisbee</w:t>
+              <w:t>Validation Test Case 1-4 from original development (FDSS-II-28-XXXX Single Cov Maximum Pc Validation) validated against independent code base of Joseph Frisbee</w:t>
             </w:r>
           </w:p>
         </w:tc>
@@ -8988,22 +8714,13 @@
         <w:tc>
           <w:tcPr>
             <w:tcW w:w="7015" w:type="dxa"/>
-            <w:shd w:val="clear" w:color="auto" w:fill="auto"/>
           </w:tcPr>
           <w:p>
             <w:pPr>
               <w:pStyle w:val="BodyText"/>
             </w:pPr>
             <w:r>
-              <w:t xml:space="preserve">Validation Test Case 1-5 from original development (FDSS-II-28-XXXX Single </w:t>
-            </w:r>
-            <w:proofErr w:type="spellStart"/>
-            <w:r>
-              <w:t>Cov</w:t>
-            </w:r>
-            <w:proofErr w:type="spellEnd"/>
-            <w:r>
-              <w:t xml:space="preserve"> Maximum Pc Validation) validated against independent code base of Joseph Frisbee</w:t>
+              <w:t>Validation Test Case 1-5 from original development (FDSS-II-28-XXXX Single Cov Maximum Pc Validation) validated against independent code base of Joseph Frisbee</w:t>
             </w:r>
           </w:p>
         </w:tc>
@@ -9028,22 +8745,13 @@
         <w:tc>
           <w:tcPr>
             <w:tcW w:w="7015" w:type="dxa"/>
-            <w:shd w:val="clear" w:color="auto" w:fill="auto"/>
           </w:tcPr>
           <w:p>
             <w:pPr>
               <w:pStyle w:val="BodyText"/>
             </w:pPr>
             <w:r>
-              <w:t xml:space="preserve">Validation Test Case 1-6 from original development (FDSS-II-28-XXXX Single </w:t>
-            </w:r>
-            <w:proofErr w:type="spellStart"/>
-            <w:r>
-              <w:t>Cov</w:t>
-            </w:r>
-            <w:proofErr w:type="spellEnd"/>
-            <w:r>
-              <w:t xml:space="preserve"> Maximum Pc Validation) validated against independent code base of Joseph Frisbee</w:t>
+              <w:t>Validation Test Case 1-6 from original development (FDSS-II-28-XXXX Single Cov Maximum Pc Validation) validated against independent code base of Joseph Frisbee</w:t>
             </w:r>
           </w:p>
         </w:tc>
@@ -9068,22 +8776,13 @@
         <w:tc>
           <w:tcPr>
             <w:tcW w:w="7015" w:type="dxa"/>
-            <w:shd w:val="clear" w:color="auto" w:fill="auto"/>
           </w:tcPr>
           <w:p>
             <w:pPr>
               <w:pStyle w:val="BodyText"/>
             </w:pPr>
             <w:r>
-              <w:t xml:space="preserve">Validation Test Case 1-7 from original development (FDSS-II-28-XXXX Single </w:t>
-            </w:r>
-            <w:proofErr w:type="spellStart"/>
-            <w:r>
-              <w:t>Cov</w:t>
-            </w:r>
-            <w:proofErr w:type="spellEnd"/>
-            <w:r>
-              <w:t xml:space="preserve"> Maximum Pc Validation) validated against independent code base of Joseph Frisbee</w:t>
+              <w:t>Validation Test Case 1-7 from original development (FDSS-II-28-XXXX Single Cov Maximum Pc Validation) validated against independent code base of Joseph Frisbee</w:t>
             </w:r>
           </w:p>
         </w:tc>
@@ -9108,22 +8807,21 @@
         <w:tc>
           <w:tcPr>
             <w:tcW w:w="7015" w:type="dxa"/>
-            <w:shd w:val="clear" w:color="auto" w:fill="auto"/>
           </w:tcPr>
           <w:p>
             <w:pPr>
               <w:pStyle w:val="BodyText"/>
             </w:pPr>
             <w:r>
-              <w:t xml:space="preserve">Validation Test Case 1-8 from original development (FDSS-II-28-XXXX Single </w:t>
-            </w:r>
-            <w:proofErr w:type="spellStart"/>
-            <w:r>
-              <w:t>Cov</w:t>
-            </w:r>
-            <w:proofErr w:type="spellEnd"/>
-            <w:r>
-              <w:t xml:space="preserve"> Maximum Pc Validation) validated against independent code base of Joseph Frisbee</w:t>
+              <w:t xml:space="preserve">Validation Test Case 1-8 from original development (FDSS-II-28-XXXX Single Cov </w:t>
+            </w:r>
+            <w:proofErr w:type="gramStart"/>
+            <w:r>
+              <w:t>Maximum Pc</w:t>
+            </w:r>
+            <w:proofErr w:type="gramEnd"/>
+            <w:r>
+              <w:t xml:space="preserve"> Validation) validated against independent code base of Joseph Frisbee</w:t>
             </w:r>
           </w:p>
         </w:tc>
@@ -9149,22 +8847,13 @@
         <w:tc>
           <w:tcPr>
             <w:tcW w:w="7015" w:type="dxa"/>
-            <w:shd w:val="clear" w:color="auto" w:fill="auto"/>
           </w:tcPr>
           <w:p>
             <w:pPr>
               <w:pStyle w:val="BodyText"/>
             </w:pPr>
             <w:r>
-              <w:t xml:space="preserve">Validation Test Case 1-9 from original development (FDSS-II-28-XXXX Single </w:t>
-            </w:r>
-            <w:proofErr w:type="spellStart"/>
-            <w:r>
-              <w:t>Cov</w:t>
-            </w:r>
-            <w:proofErr w:type="spellEnd"/>
-            <w:r>
-              <w:t xml:space="preserve"> Maximum Pc Validation) validated against independent code base of Joseph Frisbee</w:t>
+              <w:t>Validation Test Case 1-9 from original development (FDSS-II-28-XXXX Single Cov Maximum Pc Validation) validated against independent code base of Joseph Frisbee</w:t>
             </w:r>
           </w:p>
         </w:tc>
@@ -9189,22 +8878,13 @@
         <w:tc>
           <w:tcPr>
             <w:tcW w:w="7015" w:type="dxa"/>
-            <w:shd w:val="clear" w:color="auto" w:fill="auto"/>
           </w:tcPr>
           <w:p>
             <w:pPr>
               <w:pStyle w:val="BodyText"/>
             </w:pPr>
             <w:r>
-              <w:t xml:space="preserve">Validation Test Case 1-10 from original development (FDSS-II-28-XXXX Single </w:t>
-            </w:r>
-            <w:proofErr w:type="spellStart"/>
-            <w:r>
-              <w:t>Cov</w:t>
-            </w:r>
-            <w:proofErr w:type="spellEnd"/>
-            <w:r>
-              <w:t xml:space="preserve"> Maximum Pc Validation) validated against independent code base of Joseph Frisbee</w:t>
+              <w:t>Validation Test Case 1-10 from original development (FDSS-II-28-XXXX Single Cov Maximum Pc Validation) validated against independent code base of Joseph Frisbee</w:t>
             </w:r>
           </w:p>
         </w:tc>
@@ -9229,22 +8909,13 @@
         <w:tc>
           <w:tcPr>
             <w:tcW w:w="7015" w:type="dxa"/>
-            <w:shd w:val="clear" w:color="auto" w:fill="auto"/>
           </w:tcPr>
           <w:p>
             <w:pPr>
               <w:pStyle w:val="BodyText"/>
             </w:pPr>
             <w:r>
-              <w:t xml:space="preserve">Validation Test Case 1-11 from original development (FDSS-II-28-XXXX Single </w:t>
-            </w:r>
-            <w:proofErr w:type="spellStart"/>
-            <w:r>
-              <w:t>Cov</w:t>
-            </w:r>
-            <w:proofErr w:type="spellEnd"/>
-            <w:r>
-              <w:t xml:space="preserve"> Maximum Pc Validation) validated against independent code base of Joseph Frisbee</w:t>
+              <w:t>Validation Test Case 1-11 from original development (FDSS-II-28-XXXX Single Cov Maximum Pc Validation) validated against independent code base of Joseph Frisbee</w:t>
             </w:r>
           </w:p>
         </w:tc>
@@ -9269,22 +8940,13 @@
         <w:tc>
           <w:tcPr>
             <w:tcW w:w="7015" w:type="dxa"/>
-            <w:shd w:val="clear" w:color="auto" w:fill="auto"/>
           </w:tcPr>
           <w:p>
             <w:pPr>
               <w:pStyle w:val="BodyText"/>
             </w:pPr>
             <w:r>
-              <w:t xml:space="preserve">Validation Test Case 1-12 from original development (FDSS-II-28-XXXX Single </w:t>
-            </w:r>
-            <w:proofErr w:type="spellStart"/>
-            <w:r>
-              <w:t>Cov</w:t>
-            </w:r>
-            <w:proofErr w:type="spellEnd"/>
-            <w:r>
-              <w:t xml:space="preserve"> Maximum Pc Validation) validated against independent code base of Joseph Frisbee</w:t>
+              <w:t>Validation Test Case 1-12 from original development (FDSS-II-28-XXXX Single Cov Maximum Pc Validation) validated against independent code base of Joseph Frisbee</w:t>
             </w:r>
           </w:p>
         </w:tc>
@@ -9309,22 +8971,13 @@
         <w:tc>
           <w:tcPr>
             <w:tcW w:w="7015" w:type="dxa"/>
-            <w:shd w:val="clear" w:color="auto" w:fill="auto"/>
           </w:tcPr>
           <w:p>
             <w:pPr>
               <w:pStyle w:val="BodyText"/>
             </w:pPr>
             <w:r>
-              <w:t xml:space="preserve">Validation Test Case 1-13 from original development (FDSS-II-28-XXXX Single </w:t>
-            </w:r>
-            <w:proofErr w:type="spellStart"/>
-            <w:r>
-              <w:t>Cov</w:t>
-            </w:r>
-            <w:proofErr w:type="spellEnd"/>
-            <w:r>
-              <w:t xml:space="preserve"> Maximum Pc Validation) validated against independent code base of Joseph Frisbee</w:t>
+              <w:t>Validation Test Case 1-13 from original development (FDSS-II-28-XXXX Single Cov Maximum Pc Validation) validated against independent code base of Joseph Frisbee</w:t>
             </w:r>
           </w:p>
         </w:tc>
@@ -9349,22 +9002,13 @@
         <w:tc>
           <w:tcPr>
             <w:tcW w:w="7015" w:type="dxa"/>
-            <w:shd w:val="clear" w:color="auto" w:fill="auto"/>
           </w:tcPr>
           <w:p>
             <w:pPr>
               <w:pStyle w:val="BodyText"/>
             </w:pPr>
             <w:r>
-              <w:t xml:space="preserve">Validation Test Case 1-14 from original development (FDSS-II-28-XXXX Single </w:t>
-            </w:r>
-            <w:proofErr w:type="spellStart"/>
-            <w:r>
-              <w:t>Cov</w:t>
-            </w:r>
-            <w:proofErr w:type="spellEnd"/>
-            <w:r>
-              <w:t xml:space="preserve"> Maximum Pc Validation) validated against independent code base of Joseph Frisbee</w:t>
+              <w:t>Validation Test Case 1-14 from original development (FDSS-II-28-XXXX Single Cov Maximum Pc Validation) validated against independent code base of Joseph Frisbee</w:t>
             </w:r>
           </w:p>
         </w:tc>
@@ -9395,22 +9039,13 @@
             <w:tcBorders>
               <w:bottom w:val="single" w:sz="4" w:space="0" w:color="auto"/>
             </w:tcBorders>
-            <w:shd w:val="clear" w:color="auto" w:fill="auto"/>
           </w:tcPr>
           <w:p>
             <w:pPr>
               <w:pStyle w:val="BodyText"/>
             </w:pPr>
             <w:r>
-              <w:t xml:space="preserve">Validation Test Case 1-15 from original development (FDSS-II-28-XXXX Single </w:t>
-            </w:r>
-            <w:proofErr w:type="spellStart"/>
-            <w:r>
-              <w:t>Cov</w:t>
-            </w:r>
-            <w:proofErr w:type="spellEnd"/>
-            <w:r>
-              <w:t xml:space="preserve"> Maximum Pc Validation) validated against independent code base of Joseph Frisbee</w:t>
+              <w:t>Validation Test Case 1-15 from original development (FDSS-II-28-XXXX Single Cov Maximum Pc Validation) validated against independent code base of Joseph Frisbee</w:t>
             </w:r>
           </w:p>
         </w:tc>
@@ -9448,12 +9083,12 @@
       <w:pPr>
         <w:pStyle w:val="Heading1"/>
       </w:pPr>
-      <w:bookmarkStart w:id="40" w:name="_Toc26338283"/>
+      <w:bookmarkStart w:id="39" w:name="_Toc26338283"/>
       <w:r>
         <w:lastRenderedPageBreak/>
         <w:t>Acronyms</w:t>
       </w:r>
-      <w:bookmarkEnd w:id="40"/>
+      <w:bookmarkEnd w:id="39"/>
     </w:p>
     <w:tbl>
       <w:tblPr>
@@ -9630,12 +9265,12 @@
       <w:pPr>
         <w:pStyle w:val="Heading1"/>
       </w:pPr>
-      <w:bookmarkStart w:id="41" w:name="_Toc26338284"/>
+      <w:bookmarkStart w:id="40" w:name="_Toc26338284"/>
       <w:r>
         <w:lastRenderedPageBreak/>
         <w:t>References</w:t>
       </w:r>
-      <w:bookmarkEnd w:id="41"/>
+      <w:bookmarkEnd w:id="40"/>
     </w:p>
     <w:sectPr>
       <w:headerReference w:type="default" r:id="rId15"/>
@@ -9649,7 +9284,7 @@
 </file>
 
 <file path=word/endnotes.xml><?xml version="1.0" encoding="utf-8"?>
-<w:endnotes xmlns:wpc="http://schemas.microsoft.com/office/word/2010/wordprocessingCanvas" xmlns:cx="http://schemas.microsoft.com/office/drawing/2014/chartex" xmlns:cx1="http://schemas.microsoft.com/office/drawing/2015/9/8/chartex" xmlns:mc="http://schemas.openxmlformats.org/markup-compatibility/2006" xmlns:o="urn:schemas-microsoft-com:office:office" xmlns:r="http://schemas.openxmlformats.org/officeDocument/2006/relationships" xmlns:m="http://schemas.openxmlformats.org/officeDocument/2006/math" xmlns:v="urn:schemas-microsoft-com:vml" xmlns:wp14="http://schemas.microsoft.com/office/word/2010/wordprocessingDrawing" xmlns:wp="http://schemas.openxmlformats.org/drawingml/2006/wordprocessingDrawing" xmlns:w10="urn:schemas-microsoft-com:office:word" xmlns:w="http://schemas.openxmlformats.org/wordprocessingml/2006/main" xmlns:w14="http://schemas.microsoft.com/office/word/2010/wordml" xmlns:w15="http://schemas.microsoft.com/office/word/2012/wordml" xmlns:w16se="http://schemas.microsoft.com/office/word/2015/wordml/symex" xmlns:wpg="http://schemas.microsoft.com/office/word/2010/wordprocessingGroup" xmlns:wpi="http://schemas.microsoft.com/office/word/2010/wordprocessingInk" xmlns:wne="http://schemas.microsoft.com/office/word/2006/wordml" xmlns:wps="http://schemas.microsoft.com/office/word/2010/wordprocessingShape" mc:Ignorable="w14 w15 w16se wp14">
+<w:endnotes xmlns:wpc="http://schemas.microsoft.com/office/word/2010/wordprocessingCanvas" xmlns:cx="http://schemas.microsoft.com/office/drawing/2014/chartex" xmlns:cx1="http://schemas.microsoft.com/office/drawing/2015/9/8/chartex" xmlns:cx2="http://schemas.microsoft.com/office/drawing/2015/10/21/chartex" xmlns:cx3="http://schemas.microsoft.com/office/drawing/2016/5/9/chartex" xmlns:cx4="http://schemas.microsoft.com/office/drawing/2016/5/10/chartex" xmlns:cx5="http://schemas.microsoft.com/office/drawing/2016/5/11/chartex" xmlns:cx6="http://schemas.microsoft.com/office/drawing/2016/5/12/chartex" xmlns:cx7="http://schemas.microsoft.com/office/drawing/2016/5/13/chartex" xmlns:cx8="http://schemas.microsoft.com/office/drawing/2016/5/14/chartex" xmlns:mc="http://schemas.openxmlformats.org/markup-compatibility/2006" xmlns:aink="http://schemas.microsoft.com/office/drawing/2016/ink" xmlns:am3d="http://schemas.microsoft.com/office/drawing/2017/model3d" xmlns:o="urn:schemas-microsoft-com:office:office" xmlns:oel="http://schemas.microsoft.com/office/2019/extlst" xmlns:r="http://schemas.openxmlformats.org/officeDocument/2006/relationships" xmlns:m="http://schemas.openxmlformats.org/officeDocument/2006/math" xmlns:v="urn:schemas-microsoft-com:vml" xmlns:wp14="http://schemas.microsoft.com/office/word/2010/wordprocessingDrawing" xmlns:wp="http://schemas.openxmlformats.org/drawingml/2006/wordprocessingDrawing" xmlns:w10="urn:schemas-microsoft-com:office:word" xmlns:w="http://schemas.openxmlformats.org/wordprocessingml/2006/main" xmlns:w14="http://schemas.microsoft.com/office/word/2010/wordml" xmlns:w15="http://schemas.microsoft.com/office/word/2012/wordml" xmlns:w16cex="http://schemas.microsoft.com/office/word/2018/wordml/cex" xmlns:w16cid="http://schemas.microsoft.com/office/word/2016/wordml/cid" xmlns:w16="http://schemas.microsoft.com/office/word/2018/wordml" xmlns:w16du="http://schemas.microsoft.com/office/word/2023/wordml/word16du" xmlns:w16sdtdh="http://schemas.microsoft.com/office/word/2020/wordml/sdtdatahash" xmlns:w16sdtfl="http://schemas.microsoft.com/office/word/2024/wordml/sdtformatlock" xmlns:w16se="http://schemas.microsoft.com/office/word/2015/wordml/symex" xmlns:wpg="http://schemas.microsoft.com/office/word/2010/wordprocessingGroup" xmlns:wpi="http://schemas.microsoft.com/office/word/2010/wordprocessingInk" xmlns:wne="http://schemas.microsoft.com/office/word/2006/wordml" xmlns:wps="http://schemas.microsoft.com/office/word/2010/wordprocessingShape" mc:Ignorable="w14 w15 w16se w16cid w16 w16cex w16sdtdh w16sdtfl w16du wp14">
   <w:endnote w:type="separator" w:id="-1">
     <w:p>
       <w:pPr>
@@ -9687,14 +9322,7 @@
       </w:r>
       <w:r>
         <w:tab/>
-      </w:r>
-      <w:proofErr w:type="spellStart"/>
-      <w:r>
-        <w:t>Hejduk</w:t>
-      </w:r>
-      <w:proofErr w:type="spellEnd"/>
-      <w:r>
-        <w:t>, Matthew D., "Satellite Conjunction Assessment Risk Analysis for “Dilution Region” Events: Issues and Operational Approaches" (2019). Space Traffic Management Conference. 28.</w:t>
+        <w:t>Hejduk, Matthew D., "Satellite Conjunction Assessment Risk Analysis for “Dilution Region” Events: Issues and Operational Approaches" (2019). Space Traffic Management Conference. 28.</w:t>
       </w:r>
     </w:p>
   </w:endnote>
@@ -9732,9 +9360,16 @@
 </file>
 
 <file path=word/footer1.xml><?xml version="1.0" encoding="utf-8"?>
-<w:ftr xmlns:wpc="http://schemas.microsoft.com/office/word/2010/wordprocessingCanvas" xmlns:cx="http://schemas.microsoft.com/office/drawing/2014/chartex" xmlns:cx1="http://schemas.microsoft.com/office/drawing/2015/9/8/chartex" xmlns:mc="http://schemas.openxmlformats.org/markup-compatibility/2006" xmlns:o="urn:schemas-microsoft-com:office:office" xmlns:r="http://schemas.openxmlformats.org/officeDocument/2006/relationships" xmlns:m="http://schemas.openxmlformats.org/officeDocument/2006/math" xmlns:v="urn:schemas-microsoft-com:vml" xmlns:wp14="http://schemas.microsoft.com/office/word/2010/wordprocessingDrawing" xmlns:wp="http://schemas.openxmlformats.org/drawingml/2006/wordprocessingDrawing" xmlns:w10="urn:schemas-microsoft-com:office:word" xmlns:w="http://schemas.openxmlformats.org/wordprocessingml/2006/main" xmlns:w14="http://schemas.microsoft.com/office/word/2010/wordml" xmlns:w15="http://schemas.microsoft.com/office/word/2012/wordml" xmlns:w16se="http://schemas.microsoft.com/office/word/2015/wordml/symex" xmlns:wpg="http://schemas.microsoft.com/office/word/2010/wordprocessingGroup" xmlns:wpi="http://schemas.microsoft.com/office/word/2010/wordprocessingInk" xmlns:wne="http://schemas.microsoft.com/office/word/2006/wordml" xmlns:wps="http://schemas.microsoft.com/office/word/2010/wordprocessingShape" mc:Ignorable="w14 w15 w16se wp14">
+<w:ftr xmlns:wpc="http://schemas.microsoft.com/office/word/2010/wordprocessingCanvas" xmlns:cx="http://schemas.microsoft.com/office/drawing/2014/chartex" xmlns:cx1="http://schemas.microsoft.com/office/drawing/2015/9/8/chartex" xmlns:cx2="http://schemas.microsoft.com/office/drawing/2015/10/21/chartex" xmlns:cx3="http://schemas.microsoft.com/office/drawing/2016/5/9/chartex" xmlns:cx4="http://schemas.microsoft.com/office/drawing/2016/5/10/chartex" xmlns:cx5="http://schemas.microsoft.com/office/drawing/2016/5/11/chartex" xmlns:cx6="http://schemas.microsoft.com/office/drawing/2016/5/12/chartex" xmlns:cx7="http://schemas.microsoft.com/office/drawing/2016/5/13/chartex" xmlns:cx8="http://schemas.microsoft.com/office/drawing/2016/5/14/chartex" xmlns:mc="http://schemas.openxmlformats.org/markup-compatibility/2006" xmlns:aink="http://schemas.microsoft.com/office/drawing/2016/ink" xmlns:am3d="http://schemas.microsoft.com/office/drawing/2017/model3d" xmlns:o="urn:schemas-microsoft-com:office:office" xmlns:oel="http://schemas.microsoft.com/office/2019/extlst" xmlns:r="http://schemas.openxmlformats.org/officeDocument/2006/relationships" xmlns:m="http://schemas.openxmlformats.org/officeDocument/2006/math" xmlns:v="urn:schemas-microsoft-com:vml" xmlns:wp14="http://schemas.microsoft.com/office/word/2010/wordprocessingDrawing" xmlns:wp="http://schemas.openxmlformats.org/drawingml/2006/wordprocessingDrawing" xmlns:w10="urn:schemas-microsoft-com:office:word" xmlns:w="http://schemas.openxmlformats.org/wordprocessingml/2006/main" xmlns:w14="http://schemas.microsoft.com/office/word/2010/wordml" xmlns:w15="http://schemas.microsoft.com/office/word/2012/wordml" xmlns:w16cex="http://schemas.microsoft.com/office/word/2018/wordml/cex" xmlns:w16cid="http://schemas.microsoft.com/office/word/2016/wordml/cid" xmlns:w16="http://schemas.microsoft.com/office/word/2018/wordml" xmlns:w16du="http://schemas.microsoft.com/office/word/2023/wordml/word16du" xmlns:w16sdtdh="http://schemas.microsoft.com/office/word/2020/wordml/sdtdatahash" xmlns:w16sdtfl="http://schemas.microsoft.com/office/word/2024/wordml/sdtformatlock" xmlns:w16se="http://schemas.microsoft.com/office/word/2015/wordml/symex" xmlns:wpg="http://schemas.microsoft.com/office/word/2010/wordprocessingGroup" xmlns:wpi="http://schemas.microsoft.com/office/word/2010/wordprocessingInk" xmlns:wne="http://schemas.microsoft.com/office/word/2006/wordml" xmlns:wps="http://schemas.microsoft.com/office/word/2010/wordprocessingShape" mc:Ignorable="w14 w15 w16se w16cid w16 w16cex w16sdtdh w16sdtfl w16du wp14">
   <w:sdt>
     <w:sdtPr>
+      <w:rPr>
+        <w:rFonts w:ascii="Arial" w:hAnsi="Arial" w:cs="Times New Roman"/>
+        <w:bCs/>
+        <w:color w:val="000000" w:themeColor="text1"/>
+        <w:sz w:val="24"/>
+        <w:szCs w:val="18"/>
+      </w:rPr>
       <w:id w:val="-1481608614"/>
       <w:docPartObj>
         <w:docPartGallery w:val="Page Numbers (Bottom of Page)"/>
@@ -9743,12 +9378,7 @@
     </w:sdtPr>
     <w:sdtEndPr>
       <w:rPr>
-        <w:rFonts w:ascii="Arial" w:hAnsi="Arial" w:cs="Times New Roman"/>
-        <w:bCs/>
         <w:noProof/>
-        <w:color w:val="000000" w:themeColor="text1"/>
-        <w:sz w:val="24"/>
-        <w:szCs w:val="18"/>
       </w:rPr>
     </w:sdtEndPr>
     <w:sdtContent>
@@ -9794,7 +9424,7 @@
 </file>
 
 <file path=word/footnotes.xml><?xml version="1.0" encoding="utf-8"?>
-<w:footnotes xmlns:wpc="http://schemas.microsoft.com/office/word/2010/wordprocessingCanvas" xmlns:cx="http://schemas.microsoft.com/office/drawing/2014/chartex" xmlns:cx1="http://schemas.microsoft.com/office/drawing/2015/9/8/chartex" xmlns:mc="http://schemas.openxmlformats.org/markup-compatibility/2006" xmlns:o="urn:schemas-microsoft-com:office:office" xmlns:r="http://schemas.openxmlformats.org/officeDocument/2006/relationships" xmlns:m="http://schemas.openxmlformats.org/officeDocument/2006/math" xmlns:v="urn:schemas-microsoft-com:vml" xmlns:wp14="http://schemas.microsoft.com/office/word/2010/wordprocessingDrawing" xmlns:wp="http://schemas.openxmlformats.org/drawingml/2006/wordprocessingDrawing" xmlns:w10="urn:schemas-microsoft-com:office:word" xmlns:w="http://schemas.openxmlformats.org/wordprocessingml/2006/main" xmlns:w14="http://schemas.microsoft.com/office/word/2010/wordml" xmlns:w15="http://schemas.microsoft.com/office/word/2012/wordml" xmlns:w16se="http://schemas.microsoft.com/office/word/2015/wordml/symex" xmlns:wpg="http://schemas.microsoft.com/office/word/2010/wordprocessingGroup" xmlns:wpi="http://schemas.microsoft.com/office/word/2010/wordprocessingInk" xmlns:wne="http://schemas.microsoft.com/office/word/2006/wordml" xmlns:wps="http://schemas.microsoft.com/office/word/2010/wordprocessingShape" mc:Ignorable="w14 w15 w16se wp14">
+<w:footnotes xmlns:wpc="http://schemas.microsoft.com/office/word/2010/wordprocessingCanvas" xmlns:cx="http://schemas.microsoft.com/office/drawing/2014/chartex" xmlns:cx1="http://schemas.microsoft.com/office/drawing/2015/9/8/chartex" xmlns:cx2="http://schemas.microsoft.com/office/drawing/2015/10/21/chartex" xmlns:cx3="http://schemas.microsoft.com/office/drawing/2016/5/9/chartex" xmlns:cx4="http://schemas.microsoft.com/office/drawing/2016/5/10/chartex" xmlns:cx5="http://schemas.microsoft.com/office/drawing/2016/5/11/chartex" xmlns:cx6="http://schemas.microsoft.com/office/drawing/2016/5/12/chartex" xmlns:cx7="http://schemas.microsoft.com/office/drawing/2016/5/13/chartex" xmlns:cx8="http://schemas.microsoft.com/office/drawing/2016/5/14/chartex" xmlns:mc="http://schemas.openxmlformats.org/markup-compatibility/2006" xmlns:aink="http://schemas.microsoft.com/office/drawing/2016/ink" xmlns:am3d="http://schemas.microsoft.com/office/drawing/2017/model3d" xmlns:o="urn:schemas-microsoft-com:office:office" xmlns:oel="http://schemas.microsoft.com/office/2019/extlst" xmlns:r="http://schemas.openxmlformats.org/officeDocument/2006/relationships" xmlns:m="http://schemas.openxmlformats.org/officeDocument/2006/math" xmlns:v="urn:schemas-microsoft-com:vml" xmlns:wp14="http://schemas.microsoft.com/office/word/2010/wordprocessingDrawing" xmlns:wp="http://schemas.openxmlformats.org/drawingml/2006/wordprocessingDrawing" xmlns:w10="urn:schemas-microsoft-com:office:word" xmlns:w="http://schemas.openxmlformats.org/wordprocessingml/2006/main" xmlns:w14="http://schemas.microsoft.com/office/word/2010/wordml" xmlns:w15="http://schemas.microsoft.com/office/word/2012/wordml" xmlns:w16cex="http://schemas.microsoft.com/office/word/2018/wordml/cex" xmlns:w16cid="http://schemas.microsoft.com/office/word/2016/wordml/cid" xmlns:w16="http://schemas.microsoft.com/office/word/2018/wordml" xmlns:w16du="http://schemas.microsoft.com/office/word/2023/wordml/word16du" xmlns:w16sdtdh="http://schemas.microsoft.com/office/word/2020/wordml/sdtdatahash" xmlns:w16sdtfl="http://schemas.microsoft.com/office/word/2024/wordml/sdtformatlock" xmlns:w16se="http://schemas.microsoft.com/office/word/2015/wordml/symex" xmlns:wpg="http://schemas.microsoft.com/office/word/2010/wordprocessingGroup" xmlns:wpi="http://schemas.microsoft.com/office/word/2010/wordprocessingInk" xmlns:wne="http://schemas.microsoft.com/office/word/2006/wordml" xmlns:wps="http://schemas.microsoft.com/office/word/2010/wordprocessingShape" mc:Ignorable="w14 w15 w16se w16cid w16 w16cex w16sdtdh w16sdtfl w16du wp14">
   <w:footnote w:type="separator" w:id="-1">
     <w:p>
       <w:pPr>
@@ -9819,7 +9449,7 @@
 </file>
 
 <file path=word/header1.xml><?xml version="1.0" encoding="utf-8"?>
-<w:hdr xmlns:wpc="http://schemas.microsoft.com/office/word/2010/wordprocessingCanvas" xmlns:cx="http://schemas.microsoft.com/office/drawing/2014/chartex" xmlns:cx1="http://schemas.microsoft.com/office/drawing/2015/9/8/chartex" xmlns:mc="http://schemas.openxmlformats.org/markup-compatibility/2006" xmlns:o="urn:schemas-microsoft-com:office:office" xmlns:r="http://schemas.openxmlformats.org/officeDocument/2006/relationships" xmlns:m="http://schemas.openxmlformats.org/officeDocument/2006/math" xmlns:v="urn:schemas-microsoft-com:vml" xmlns:wp14="http://schemas.microsoft.com/office/word/2010/wordprocessingDrawing" xmlns:wp="http://schemas.openxmlformats.org/drawingml/2006/wordprocessingDrawing" xmlns:w10="urn:schemas-microsoft-com:office:word" xmlns:w="http://schemas.openxmlformats.org/wordprocessingml/2006/main" xmlns:w14="http://schemas.microsoft.com/office/word/2010/wordml" xmlns:w15="http://schemas.microsoft.com/office/word/2012/wordml" xmlns:w16se="http://schemas.microsoft.com/office/word/2015/wordml/symex" xmlns:wpg="http://schemas.microsoft.com/office/word/2010/wordprocessingGroup" xmlns:wpi="http://schemas.microsoft.com/office/word/2010/wordprocessingInk" xmlns:wne="http://schemas.microsoft.com/office/word/2006/wordml" xmlns:wps="http://schemas.microsoft.com/office/word/2010/wordprocessingShape" mc:Ignorable="w14 w15 w16se wp14">
+<w:hdr xmlns:wpc="http://schemas.microsoft.com/office/word/2010/wordprocessingCanvas" xmlns:cx="http://schemas.microsoft.com/office/drawing/2014/chartex" xmlns:cx1="http://schemas.microsoft.com/office/drawing/2015/9/8/chartex" xmlns:cx2="http://schemas.microsoft.com/office/drawing/2015/10/21/chartex" xmlns:cx3="http://schemas.microsoft.com/office/drawing/2016/5/9/chartex" xmlns:cx4="http://schemas.microsoft.com/office/drawing/2016/5/10/chartex" xmlns:cx5="http://schemas.microsoft.com/office/drawing/2016/5/11/chartex" xmlns:cx6="http://schemas.microsoft.com/office/drawing/2016/5/12/chartex" xmlns:cx7="http://schemas.microsoft.com/office/drawing/2016/5/13/chartex" xmlns:cx8="http://schemas.microsoft.com/office/drawing/2016/5/14/chartex" xmlns:mc="http://schemas.openxmlformats.org/markup-compatibility/2006" xmlns:aink="http://schemas.microsoft.com/office/drawing/2016/ink" xmlns:am3d="http://schemas.microsoft.com/office/drawing/2017/model3d" xmlns:o="urn:schemas-microsoft-com:office:office" xmlns:oel="http://schemas.microsoft.com/office/2019/extlst" xmlns:r="http://schemas.openxmlformats.org/officeDocument/2006/relationships" xmlns:m="http://schemas.openxmlformats.org/officeDocument/2006/math" xmlns:v="urn:schemas-microsoft-com:vml" xmlns:wp14="http://schemas.microsoft.com/office/word/2010/wordprocessingDrawing" xmlns:wp="http://schemas.openxmlformats.org/drawingml/2006/wordprocessingDrawing" xmlns:w10="urn:schemas-microsoft-com:office:word" xmlns:w="http://schemas.openxmlformats.org/wordprocessingml/2006/main" xmlns:w14="http://schemas.microsoft.com/office/word/2010/wordml" xmlns:w15="http://schemas.microsoft.com/office/word/2012/wordml" xmlns:w16cex="http://schemas.microsoft.com/office/word/2018/wordml/cex" xmlns:w16cid="http://schemas.microsoft.com/office/word/2016/wordml/cid" xmlns:w16="http://schemas.microsoft.com/office/word/2018/wordml" xmlns:w16du="http://schemas.microsoft.com/office/word/2023/wordml/word16du" xmlns:w16sdtdh="http://schemas.microsoft.com/office/word/2020/wordml/sdtdatahash" xmlns:w16sdtfl="http://schemas.microsoft.com/office/word/2024/wordml/sdtformatlock" xmlns:w16se="http://schemas.microsoft.com/office/word/2015/wordml/symex" xmlns:wpg="http://schemas.microsoft.com/office/word/2010/wordprocessingGroup" xmlns:wpi="http://schemas.microsoft.com/office/word/2010/wordprocessingInk" xmlns:wne="http://schemas.microsoft.com/office/word/2006/wordml" xmlns:wps="http://schemas.microsoft.com/office/word/2010/wordprocessingShape" mc:Ignorable="w14 w15 w16se w16cid w16 w16cex w16sdtdh w16sdtfl w16du wp14">
   <w:p>
     <w:pPr>
       <w:pStyle w:val="Header"/>
@@ -9829,7 +9459,7 @@
 </file>
 
 <file path=word/numbering.xml><?xml version="1.0" encoding="utf-8"?>
-<w:numbering xmlns:wpc="http://schemas.microsoft.com/office/word/2010/wordprocessingCanvas" xmlns:cx="http://schemas.microsoft.com/office/drawing/2014/chartex" xmlns:cx1="http://schemas.microsoft.com/office/drawing/2015/9/8/chartex" xmlns:mc="http://schemas.openxmlformats.org/markup-compatibility/2006" xmlns:o="urn:schemas-microsoft-com:office:office" xmlns:r="http://schemas.openxmlformats.org/officeDocument/2006/relationships" xmlns:m="http://schemas.openxmlformats.org/officeDocument/2006/math" xmlns:v="urn:schemas-microsoft-com:vml" xmlns:wp14="http://schemas.microsoft.com/office/word/2010/wordprocessingDrawing" xmlns:wp="http://schemas.openxmlformats.org/drawingml/2006/wordprocessingDrawing" xmlns:w10="urn:schemas-microsoft-com:office:word" xmlns:w="http://schemas.openxmlformats.org/wordprocessingml/2006/main" xmlns:w14="http://schemas.microsoft.com/office/word/2010/wordml" xmlns:w15="http://schemas.microsoft.com/office/word/2012/wordml" xmlns:w16se="http://schemas.microsoft.com/office/word/2015/wordml/symex" xmlns:wpg="http://schemas.microsoft.com/office/word/2010/wordprocessingGroup" xmlns:wpi="http://schemas.microsoft.com/office/word/2010/wordprocessingInk" xmlns:wne="http://schemas.microsoft.com/office/word/2006/wordml" xmlns:wps="http://schemas.microsoft.com/office/word/2010/wordprocessingShape" mc:Ignorable="w14 w15 w16se wp14">
+<w:numbering xmlns:wpc="http://schemas.microsoft.com/office/word/2010/wordprocessingCanvas" xmlns:cx="http://schemas.microsoft.com/office/drawing/2014/chartex" xmlns:cx1="http://schemas.microsoft.com/office/drawing/2015/9/8/chartex" xmlns:cx2="http://schemas.microsoft.com/office/drawing/2015/10/21/chartex" xmlns:cx3="http://schemas.microsoft.com/office/drawing/2016/5/9/chartex" xmlns:cx4="http://schemas.microsoft.com/office/drawing/2016/5/10/chartex" xmlns:cx5="http://schemas.microsoft.com/office/drawing/2016/5/11/chartex" xmlns:cx6="http://schemas.microsoft.com/office/drawing/2016/5/12/chartex" xmlns:cx7="http://schemas.microsoft.com/office/drawing/2016/5/13/chartex" xmlns:cx8="http://schemas.microsoft.com/office/drawing/2016/5/14/chartex" xmlns:mc="http://schemas.openxmlformats.org/markup-compatibility/2006" xmlns:aink="http://schemas.microsoft.com/office/drawing/2016/ink" xmlns:am3d="http://schemas.microsoft.com/office/drawing/2017/model3d" xmlns:o="urn:schemas-microsoft-com:office:office" xmlns:oel="http://schemas.microsoft.com/office/2019/extlst" xmlns:r="http://schemas.openxmlformats.org/officeDocument/2006/relationships" xmlns:m="http://schemas.openxmlformats.org/officeDocument/2006/math" xmlns:v="urn:schemas-microsoft-com:vml" xmlns:wp14="http://schemas.microsoft.com/office/word/2010/wordprocessingDrawing" xmlns:wp="http://schemas.openxmlformats.org/drawingml/2006/wordprocessingDrawing" xmlns:w10="urn:schemas-microsoft-com:office:word" xmlns:w="http://schemas.openxmlformats.org/wordprocessingml/2006/main" xmlns:w14="http://schemas.microsoft.com/office/word/2010/wordml" xmlns:w15="http://schemas.microsoft.com/office/word/2012/wordml" xmlns:w16cex="http://schemas.microsoft.com/office/word/2018/wordml/cex" xmlns:w16cid="http://schemas.microsoft.com/office/word/2016/wordml/cid" xmlns:w16="http://schemas.microsoft.com/office/word/2018/wordml" xmlns:w16du="http://schemas.microsoft.com/office/word/2023/wordml/word16du" xmlns:w16sdtdh="http://schemas.microsoft.com/office/word/2020/wordml/sdtdatahash" xmlns:w16sdtfl="http://schemas.microsoft.com/office/word/2024/wordml/sdtformatlock" xmlns:w16se="http://schemas.microsoft.com/office/word/2015/wordml/symex" xmlns:wpg="http://schemas.microsoft.com/office/word/2010/wordprocessingGroup" xmlns:wpi="http://schemas.microsoft.com/office/word/2010/wordprocessingInk" xmlns:wne="http://schemas.microsoft.com/office/word/2006/wordml" xmlns:wps="http://schemas.microsoft.com/office/word/2010/wordprocessingShape" mc:Ignorable="w14 w15 w16se w16cid w16 w16cex w16sdtdh w16sdtfl w16du wp14">
   <w:abstractNum w:abstractNumId="0" w15:restartNumberingAfterBreak="0">
     <w:nsid w:val="0A9520DD"/>
     <w:multiLevelType w:val="hybridMultilevel"/>
@@ -12235,68 +11865,68 @@
       </w:rPr>
     </w:lvl>
   </w:abstractNum>
-  <w:num w:numId="1">
+  <w:num w:numId="1" w16cid:durableId="347342061">
     <w:abstractNumId w:val="11"/>
   </w:num>
-  <w:num w:numId="2">
+  <w:num w:numId="2" w16cid:durableId="221795955">
     <w:abstractNumId w:val="14"/>
   </w:num>
-  <w:num w:numId="3">
+  <w:num w:numId="3" w16cid:durableId="589579873">
     <w:abstractNumId w:val="10"/>
   </w:num>
-  <w:num w:numId="4">
+  <w:num w:numId="4" w16cid:durableId="531264530">
     <w:abstractNumId w:val="2"/>
   </w:num>
-  <w:num w:numId="5">
+  <w:num w:numId="5" w16cid:durableId="1703558311">
     <w:abstractNumId w:val="7"/>
   </w:num>
-  <w:num w:numId="6">
+  <w:num w:numId="6" w16cid:durableId="1582982007">
     <w:abstractNumId w:val="12"/>
   </w:num>
-  <w:num w:numId="7">
+  <w:num w:numId="7" w16cid:durableId="748381738">
     <w:abstractNumId w:val="8"/>
   </w:num>
-  <w:num w:numId="8">
+  <w:num w:numId="8" w16cid:durableId="1844583151">
     <w:abstractNumId w:val="17"/>
   </w:num>
-  <w:num w:numId="9">
+  <w:num w:numId="9" w16cid:durableId="916086745">
     <w:abstractNumId w:val="13"/>
   </w:num>
-  <w:num w:numId="10">
+  <w:num w:numId="10" w16cid:durableId="918028704">
     <w:abstractNumId w:val="6"/>
   </w:num>
-  <w:num w:numId="11">
+  <w:num w:numId="11" w16cid:durableId="1812675071">
     <w:abstractNumId w:val="3"/>
   </w:num>
-  <w:num w:numId="12">
+  <w:num w:numId="12" w16cid:durableId="2093814795">
     <w:abstractNumId w:val="0"/>
   </w:num>
-  <w:num w:numId="13">
+  <w:num w:numId="13" w16cid:durableId="60838545">
     <w:abstractNumId w:val="16"/>
   </w:num>
-  <w:num w:numId="14">
+  <w:num w:numId="14" w16cid:durableId="1672945004">
     <w:abstractNumId w:val="18"/>
   </w:num>
-  <w:num w:numId="15">
+  <w:num w:numId="15" w16cid:durableId="649676381">
     <w:abstractNumId w:val="15"/>
   </w:num>
-  <w:num w:numId="16">
+  <w:num w:numId="16" w16cid:durableId="763841363">
     <w:abstractNumId w:val="5"/>
   </w:num>
-  <w:num w:numId="17">
+  <w:num w:numId="17" w16cid:durableId="309678504">
     <w:abstractNumId w:val="9"/>
   </w:num>
-  <w:num w:numId="18">
+  <w:num w:numId="18" w16cid:durableId="1503741451">
     <w:abstractNumId w:val="4"/>
   </w:num>
-  <w:num w:numId="19">
+  <w:num w:numId="19" w16cid:durableId="512843118">
     <w:abstractNumId w:val="1"/>
   </w:num>
 </w:numbering>
 </file>
 
 <file path=word/styles.xml><?xml version="1.0" encoding="utf-8"?>
-<w:styles xmlns:mc="http://schemas.openxmlformats.org/markup-compatibility/2006" xmlns:r="http://schemas.openxmlformats.org/officeDocument/2006/relationships" xmlns:w="http://schemas.openxmlformats.org/wordprocessingml/2006/main" xmlns:w14="http://schemas.microsoft.com/office/word/2010/wordml" xmlns:w15="http://schemas.microsoft.com/office/word/2012/wordml" xmlns:w16se="http://schemas.microsoft.com/office/word/2015/wordml/symex" mc:Ignorable="w14 w15 w16se">
+<w:styles xmlns:mc="http://schemas.openxmlformats.org/markup-compatibility/2006" xmlns:r="http://schemas.openxmlformats.org/officeDocument/2006/relationships" xmlns:w="http://schemas.openxmlformats.org/wordprocessingml/2006/main" xmlns:w14="http://schemas.microsoft.com/office/word/2010/wordml" xmlns:w15="http://schemas.microsoft.com/office/word/2012/wordml" xmlns:w16cex="http://schemas.microsoft.com/office/word/2018/wordml/cex" xmlns:w16cid="http://schemas.microsoft.com/office/word/2016/wordml/cid" xmlns:w16="http://schemas.microsoft.com/office/word/2018/wordml" xmlns:w16du="http://schemas.microsoft.com/office/word/2023/wordml/word16du" xmlns:w16sdtdh="http://schemas.microsoft.com/office/word/2020/wordml/sdtdatahash" xmlns:w16sdtfl="http://schemas.microsoft.com/office/word/2024/wordml/sdtformatlock" xmlns:w16se="http://schemas.microsoft.com/office/word/2015/wordml/symex" mc:Ignorable="w14 w15 w16se w16cid w16 w16cex w16sdtdh w16sdtfl w16du">
   <w:docDefaults>
     <w:rPrDefault>
       <w:rPr>
@@ -12312,7 +11942,7 @@
       </w:pPr>
     </w:pPrDefault>
   </w:docDefaults>
-  <w:latentStyles w:defLockedState="0" w:defUIPriority="99" w:defSemiHidden="0" w:defUnhideWhenUsed="0" w:defQFormat="0" w:count="371">
+  <w:latentStyles w:defLockedState="0" w:defUIPriority="99" w:defSemiHidden="0" w:defUnhideWhenUsed="0" w:defQFormat="0" w:count="376">
     <w:lsdException w:name="Normal" w:uiPriority="0" w:qFormat="1"/>
     <w:lsdException w:name="heading 1" w:uiPriority="9" w:qFormat="1"/>
     <w:lsdException w:name="heading 2" w:semiHidden="1" w:uiPriority="1" w:unhideWhenUsed="1" w:qFormat="1"/>
@@ -12684,6 +12314,11 @@
     <w:lsdException w:name="List Table 5 Dark Accent 6" w:uiPriority="50"/>
     <w:lsdException w:name="List Table 6 Colorful Accent 6" w:uiPriority="51"/>
     <w:lsdException w:name="List Table 7 Colorful Accent 6" w:uiPriority="52"/>
+    <w:lsdException w:name="Mention" w:semiHidden="1" w:unhideWhenUsed="1"/>
+    <w:lsdException w:name="Smart Hyperlink" w:semiHidden="1" w:unhideWhenUsed="1"/>
+    <w:lsdException w:name="Hashtag" w:semiHidden="1" w:unhideWhenUsed="1"/>
+    <w:lsdException w:name="Unresolved Mention" w:semiHidden="1" w:unhideWhenUsed="1"/>
+    <w:lsdException w:name="Smart Link" w:semiHidden="1" w:unhideWhenUsed="1"/>
   </w:latentStyles>
   <w:style w:type="paragraph" w:default="1" w:styleId="Normal">
     <w:name w:val="Normal"/>

</xml_diff>